<commit_message>
Added end of week Evaluation
</commit_message>
<xml_diff>
--- a/Sprints/Week 8  - SPRINT CYCLE.docx
+++ b/Sprints/Week 8  - SPRINT CYCLE.docx
@@ -1,10 +1,10 @@
 
 <file path=word/document.xml><?xml version="1.0" encoding="utf-8"?>
-<w:document xmlns:wpc="http://schemas.microsoft.com/office/word/2010/wordprocessingCanvas" xmlns:mc="http://schemas.openxmlformats.org/markup-compatibility/2006" xmlns:o="urn:schemas-microsoft-com:office:office" xmlns:r="http://schemas.openxmlformats.org/officeDocument/2006/relationships" xmlns:m="http://schemas.openxmlformats.org/officeDocument/2006/math" xmlns:v="urn:schemas-microsoft-com:vml" xmlns:wp14="http://schemas.microsoft.com/office/word/2010/wordprocessingDrawing" xmlns:wp="http://schemas.openxmlformats.org/drawingml/2006/wordprocessingDrawing" xmlns:w="http://schemas.openxmlformats.org/wordprocessingml/2006/main" xmlns:w14="http://schemas.microsoft.com/office/word/2010/wordml" xmlns:w10="urn:schemas-microsoft-com:office:word" xmlns:w15="http://schemas.microsoft.com/office/word/2012/wordml" xmlns:wpg="http://schemas.microsoft.com/office/word/2010/wordprocessingGroup" xmlns:wpi="http://schemas.microsoft.com/office/word/2010/wordprocessingInk" xmlns:wne="http://schemas.microsoft.com/office/word/2006/wordml" xmlns:wps="http://schemas.microsoft.com/office/word/2010/wordprocessingShape" xmlns:wpsCustomData="http://www.wps.cn/officeDocument/2013/wpsCustomData" mc:Ignorable="w14 w15 wp14">
+<w:document xmlns:wpc="http://schemas.microsoft.com/office/word/2010/wordprocessingCanvas" xmlns:cx="http://schemas.microsoft.com/office/drawing/2014/chartex" xmlns:mc="http://schemas.openxmlformats.org/markup-compatibility/2006" xmlns:o="urn:schemas-microsoft-com:office:office" xmlns:r="http://schemas.openxmlformats.org/officeDocument/2006/relationships" xmlns:m="http://schemas.openxmlformats.org/officeDocument/2006/math" xmlns:v="urn:schemas-microsoft-com:vml" xmlns:wp14="http://schemas.microsoft.com/office/word/2010/wordprocessingDrawing" xmlns:wp="http://schemas.openxmlformats.org/drawingml/2006/wordprocessingDrawing" xmlns:w10="urn:schemas-microsoft-com:office:word" xmlns:w="http://schemas.openxmlformats.org/wordprocessingml/2006/main" xmlns:w14="http://schemas.microsoft.com/office/word/2010/wordml" xmlns:w15="http://schemas.microsoft.com/office/word/2012/wordml" xmlns:w16se="http://schemas.microsoft.com/office/word/2015/wordml/symex" xmlns:wpg="http://schemas.microsoft.com/office/word/2010/wordprocessingGroup" xmlns:wpi="http://schemas.microsoft.com/office/word/2010/wordprocessingInk" xmlns:wne="http://schemas.microsoft.com/office/word/2006/wordml" xmlns:wps="http://schemas.microsoft.com/office/word/2010/wordprocessingShape" mc:Ignorable="w14 w15 w16se wp14">
   <w:body>
     <w:p>
       <w:pPr>
-        <w:pStyle w:val="4"/>
+        <w:pStyle w:val="Title"/>
         <w:rPr>
           <w:lang w:val="en-IE"/>
         </w:rPr>
@@ -51,7 +51,7 @@
     </w:p>
     <w:p>
       <w:pPr>
-        <w:pStyle w:val="9"/>
+        <w:pStyle w:val="ListParagraph"/>
         <w:numPr>
           <w:ilvl w:val="0"/>
           <w:numId w:val="1"/>
@@ -60,11 +60,19 @@
           <w:lang w:val="en-IE"/>
         </w:rPr>
       </w:pPr>
-      <w:r>
-        <w:rPr>
-          <w:lang w:val="en-IE"/>
-        </w:rPr>
-        <w:t>Chaman Ali</w:t>
+      <w:proofErr w:type="spellStart"/>
+      <w:r>
+        <w:rPr>
+          <w:lang w:val="en-IE"/>
+        </w:rPr>
+        <w:t>Chaman</w:t>
+      </w:r>
+      <w:proofErr w:type="spellEnd"/>
+      <w:r>
+        <w:rPr>
+          <w:lang w:val="en-IE"/>
+        </w:rPr>
+        <w:t xml:space="preserve"> Ali</w:t>
       </w:r>
       <w:r>
         <w:rPr>
@@ -77,17 +85,12 @@
           <w:lang w:val="en-IE"/>
         </w:rPr>
         <w:tab/>
-      </w:r>
-      <w:r>
-        <w:rPr>
-          <w:lang w:val="en-IE"/>
-        </w:rPr>
         <w:t>15016005</w:t>
       </w:r>
     </w:p>
     <w:p>
       <w:pPr>
-        <w:pStyle w:val="9"/>
+        <w:pStyle w:val="ListParagraph"/>
         <w:numPr>
           <w:ilvl w:val="0"/>
           <w:numId w:val="1"/>
@@ -96,12 +99,28 @@
           <w:lang w:val="en-IE"/>
         </w:rPr>
       </w:pPr>
-      <w:r>
-        <w:rPr>
-          <w:lang w:val="en-IE"/>
-        </w:rPr>
-        <w:t>Chenlei Jie</w:t>
-      </w:r>
+      <w:proofErr w:type="spellStart"/>
+      <w:r>
+        <w:rPr>
+          <w:lang w:val="en-IE"/>
+        </w:rPr>
+        <w:t>Chenlei</w:t>
+      </w:r>
+      <w:proofErr w:type="spellEnd"/>
+      <w:r>
+        <w:rPr>
+          <w:lang w:val="en-IE"/>
+        </w:rPr>
+        <w:t xml:space="preserve"> </w:t>
+      </w:r>
+      <w:proofErr w:type="spellStart"/>
+      <w:r>
+        <w:rPr>
+          <w:lang w:val="en-IE"/>
+        </w:rPr>
+        <w:t>Jie</w:t>
+      </w:r>
+      <w:proofErr w:type="spellEnd"/>
       <w:r>
         <w:rPr>
           <w:lang w:val="en-IE"/>
@@ -113,17 +132,12 @@
           <w:lang w:val="en-IE"/>
         </w:rPr>
         <w:tab/>
-      </w:r>
-      <w:r>
-        <w:rPr>
-          <w:lang w:val="en-IE"/>
-        </w:rPr>
         <w:t>01318877</w:t>
       </w:r>
     </w:p>
     <w:p>
       <w:pPr>
-        <w:pStyle w:val="9"/>
+        <w:pStyle w:val="ListParagraph"/>
         <w:numPr>
           <w:ilvl w:val="0"/>
           <w:numId w:val="1"/>
@@ -149,17 +163,12 @@
           <w:lang w:val="en-IE"/>
         </w:rPr>
         <w:tab/>
-      </w:r>
-      <w:r>
-        <w:rPr>
-          <w:lang w:val="en-IE"/>
-        </w:rPr>
         <w:t>15015556</w:t>
       </w:r>
     </w:p>
     <w:p>
       <w:pPr>
-        <w:pStyle w:val="9"/>
+        <w:pStyle w:val="ListParagraph"/>
         <w:numPr>
           <w:ilvl w:val="0"/>
           <w:numId w:val="1"/>
@@ -168,28 +177,31 @@
           <w:lang w:val="en-IE"/>
         </w:rPr>
       </w:pPr>
-      <w:r>
-        <w:rPr>
-          <w:lang w:val="en-IE"/>
-        </w:rPr>
-        <w:t>Surendra Dura</w:t>
+      <w:proofErr w:type="spellStart"/>
+      <w:r>
+        <w:rPr>
+          <w:lang w:val="en-IE"/>
+        </w:rPr>
+        <w:t>Surendra</w:t>
+      </w:r>
+      <w:proofErr w:type="spellEnd"/>
+      <w:r>
+        <w:rPr>
+          <w:lang w:val="en-IE"/>
+        </w:rPr>
+        <w:t xml:space="preserve"> Dura</w:t>
       </w:r>
       <w:r>
         <w:rPr>
           <w:lang w:val="en-IE"/>
         </w:rPr>
         <w:tab/>
-      </w:r>
-      <w:r>
-        <w:rPr>
-          <w:lang w:val="en-IE"/>
-        </w:rPr>
         <w:t>15007669</w:t>
       </w:r>
     </w:p>
     <w:p>
       <w:pPr>
-        <w:pStyle w:val="9"/>
+        <w:pStyle w:val="ListParagraph"/>
         <w:rPr>
           <w:lang w:val="en-IE"/>
         </w:rPr>
@@ -227,22 +239,38 @@
         <w:rPr>
           <w:lang w:val="en-IE"/>
         </w:rPr>
-        <w:t>Product Owner: Surendra</w:t>
-      </w:r>
-    </w:p>
-    <w:p>
-      <w:pPr>
-        <w:jc w:val="both"/>
-        <w:rPr>
-          <w:lang w:val="en-IE"/>
-        </w:rPr>
-      </w:pPr>
-      <w:r>
-        <w:rPr>
-          <w:lang w:val="en-IE"/>
-        </w:rPr>
-        <w:t>Scrum Master: Chenlei</w:t>
-      </w:r>
+        <w:t xml:space="preserve">Product Owner: </w:t>
+      </w:r>
+      <w:proofErr w:type="spellStart"/>
+      <w:r>
+        <w:rPr>
+          <w:lang w:val="en-IE"/>
+        </w:rPr>
+        <w:t>Surendra</w:t>
+      </w:r>
+      <w:proofErr w:type="spellEnd"/>
+    </w:p>
+    <w:p>
+      <w:pPr>
+        <w:jc w:val="both"/>
+        <w:rPr>
+          <w:lang w:val="en-IE"/>
+        </w:rPr>
+      </w:pPr>
+      <w:r>
+        <w:rPr>
+          <w:lang w:val="en-IE"/>
+        </w:rPr>
+        <w:t xml:space="preserve">Scrum Master: </w:t>
+      </w:r>
+      <w:proofErr w:type="spellStart"/>
+      <w:r>
+        <w:rPr>
+          <w:lang w:val="en-IE"/>
+        </w:rPr>
+        <w:t>Chenlei</w:t>
+      </w:r>
+      <w:proofErr w:type="spellEnd"/>
     </w:p>
     <w:p>
       <w:pPr>
@@ -268,32 +296,47 @@
     </w:p>
     <w:p>
       <w:pPr>
-        <w:pStyle w:val="2"/>
-        <w:jc w:val="both"/>
-        <w:rPr>
-          <w:lang w:val="en-IE"/>
-        </w:rPr>
-      </w:pPr>
-      <w:r>
-        <w:rPr>
-          <w:lang w:val="en-IE"/>
-        </w:rPr>
-        <w:t>Evaluation (Plan to do)</w:t>
-      </w:r>
-    </w:p>
-    <w:p>
-      <w:pPr>
-        <w:jc w:val="both"/>
-        <w:rPr>
-          <w:lang w:val="en-IE"/>
-        </w:rPr>
-      </w:pPr>
+        <w:pStyle w:val="Heading1"/>
+        <w:jc w:val="both"/>
+        <w:rPr>
+          <w:lang w:val="en-IE"/>
+        </w:rPr>
+      </w:pPr>
+      <w:r>
+        <w:rPr>
+          <w:lang w:val="en-IE"/>
+        </w:rPr>
+        <w:t xml:space="preserve">Evaluation </w:t>
+      </w:r>
+      <w:r>
+        <w:rPr>
+          <w:lang w:val="en-IE"/>
+        </w:rPr>
+        <w:t>(Plan to do)</w:t>
+      </w:r>
+    </w:p>
+    <w:p>
+      <w:pPr>
+        <w:jc w:val="both"/>
+        <w:rPr>
+          <w:lang w:val="en-IE"/>
+        </w:rPr>
+      </w:pPr>
+      <w:proofErr w:type="spellStart"/>
       <w:r>
         <w:rPr>
           <w:b/>
           <w:lang w:val="en-IE"/>
         </w:rPr>
-        <w:t>Chenlei:</w:t>
+        <w:t>Chenlei</w:t>
+      </w:r>
+      <w:proofErr w:type="spellEnd"/>
+      <w:r>
+        <w:rPr>
+          <w:b/>
+          <w:lang w:val="en-IE"/>
+        </w:rPr>
+        <w:t>:</w:t>
       </w:r>
       <w:r>
         <w:rPr>
@@ -351,7 +394,13 @@
         <w:rPr>
           <w:lang w:val="en-IE"/>
         </w:rPr>
-        <w:t>I am still working on the User-Edit account. This is where a user, whether a Company or Customer will be able to edit their details. Taking from what was completed last week, I am working towards creating a profile page for the user where they can view and edit their details.</w:t>
+        <w:t>I am still working on the User-Edit account. This is where a user, whethe</w:t>
+      </w:r>
+      <w:r>
+        <w:rPr>
+          <w:lang w:val="en-IE"/>
+        </w:rPr>
+        <w:t>r a Company or Customer will be able to edit their details. Taking from what was completed last week, I am working towards creating a profile page for the user where they can view and edit their details.</w:t>
       </w:r>
     </w:p>
     <w:p>
@@ -394,30 +443,60 @@
         <w:rPr>
           <w:lang w:val="en-IE"/>
         </w:rPr>
-        <w:t>I am trying to create a box in the page where the search information can be shown. I am gonna start working on the styles and bootstrap for a better view of search bar and full page.</w:t>
-      </w:r>
-    </w:p>
-    <w:p>
-      <w:pPr>
-        <w:jc w:val="both"/>
-        <w:rPr>
-          <w:lang w:val="en-IE"/>
-        </w:rPr>
-      </w:pPr>
-    </w:p>
-    <w:p>
-      <w:pPr>
-        <w:jc w:val="both"/>
-        <w:rPr>
-          <w:lang w:val="en-IE"/>
-        </w:rPr>
-      </w:pPr>
+        <w:t>I am trying to create a box in the page where</w:t>
+      </w:r>
+      <w:r>
+        <w:rPr>
+          <w:lang w:val="en-IE"/>
+        </w:rPr>
+        <w:t xml:space="preserve"> the search information can be shown. I am </w:t>
+      </w:r>
+      <w:proofErr w:type="spellStart"/>
+      <w:r>
+        <w:rPr>
+          <w:lang w:val="en-IE"/>
+        </w:rPr>
+        <w:t>gonna</w:t>
+      </w:r>
+      <w:proofErr w:type="spellEnd"/>
+      <w:r>
+        <w:rPr>
+          <w:lang w:val="en-IE"/>
+        </w:rPr>
+        <w:t xml:space="preserve"> start working on the styles and bootstrap for a better view of search bar and full page.</w:t>
+      </w:r>
+    </w:p>
+    <w:p>
+      <w:pPr>
+        <w:jc w:val="both"/>
+        <w:rPr>
+          <w:lang w:val="en-IE"/>
+        </w:rPr>
+      </w:pPr>
+    </w:p>
+    <w:p>
+      <w:pPr>
+        <w:jc w:val="both"/>
+        <w:rPr>
+          <w:lang w:val="en-IE"/>
+        </w:rPr>
+      </w:pPr>
+      <w:proofErr w:type="spellStart"/>
       <w:r>
         <w:rPr>
           <w:b/>
           <w:lang w:val="en-IE"/>
         </w:rPr>
-        <w:t>Surendra:</w:t>
+        <w:lastRenderedPageBreak/>
+        <w:t>Surendra</w:t>
+      </w:r>
+      <w:proofErr w:type="spellEnd"/>
+      <w:r>
+        <w:rPr>
+          <w:b/>
+          <w:lang w:val="en-IE"/>
+        </w:rPr>
+        <w:t>:</w:t>
       </w:r>
       <w:r>
         <w:rPr>
@@ -437,12 +516,18 @@
         <w:rPr>
           <w:lang w:val="en-IE"/>
         </w:rPr>
-        <w:t>I am still working in the event save for the customer page. I am trying to get the data from the company event table and combine with customer to get the new generate the new data and that table to be shown to both customer and admin.</w:t>
-      </w:r>
-    </w:p>
-    <w:p>
-      <w:pPr>
-        <w:pStyle w:val="2"/>
+        <w:t>I am still working in the event save for the customer page. I am trying to get the data from the company e</w:t>
+      </w:r>
+      <w:r>
+        <w:rPr>
+          <w:lang w:val="en-IE"/>
+        </w:rPr>
+        <w:t>vent table and combine with customer to get the new generate the new data and that table to be shown to both customer and admin.</w:t>
+      </w:r>
+    </w:p>
+    <w:p>
+      <w:pPr>
+        <w:pStyle w:val="Heading1"/>
         <w:jc w:val="both"/>
         <w:rPr>
           <w:lang w:val="en-IE"/>
@@ -471,7 +556,7 @@
     </w:p>
     <w:p>
       <w:pPr>
-        <w:pStyle w:val="9"/>
+        <w:pStyle w:val="ListParagraph"/>
         <w:numPr>
           <w:ilvl w:val="0"/>
           <w:numId w:val="2"/>
@@ -490,7 +575,7 @@
     </w:p>
     <w:p>
       <w:pPr>
-        <w:pStyle w:val="9"/>
+        <w:pStyle w:val="ListParagraph"/>
         <w:numPr>
           <w:ilvl w:val="0"/>
           <w:numId w:val="2"/>
@@ -504,12 +589,26 @@
         <w:rPr>
           <w:lang w:val="en-IE"/>
         </w:rPr>
-        <w:t>Company-Edit -  Sprint 2 of 2 (Chenlei)</w:t>
-      </w:r>
-    </w:p>
-    <w:p>
-      <w:pPr>
-        <w:pStyle w:val="9"/>
+        <w:t>Company-Edit -  Sprint 2 of 2 (</w:t>
+      </w:r>
+      <w:proofErr w:type="spellStart"/>
+      <w:r>
+        <w:rPr>
+          <w:lang w:val="en-IE"/>
+        </w:rPr>
+        <w:t>Chenlei</w:t>
+      </w:r>
+      <w:proofErr w:type="spellEnd"/>
+      <w:r>
+        <w:rPr>
+          <w:lang w:val="en-IE"/>
+        </w:rPr>
+        <w:t>)</w:t>
+      </w:r>
+    </w:p>
+    <w:p>
+      <w:pPr>
+        <w:pStyle w:val="ListParagraph"/>
         <w:numPr>
           <w:ilvl w:val="0"/>
           <w:numId w:val="2"/>
@@ -528,7 +627,7 @@
     </w:p>
     <w:p>
       <w:pPr>
-        <w:pStyle w:val="9"/>
+        <w:pStyle w:val="ListParagraph"/>
         <w:numPr>
           <w:ilvl w:val="0"/>
           <w:numId w:val="2"/>
@@ -542,12 +641,26 @@
         <w:rPr>
           <w:lang w:val="en-IE"/>
         </w:rPr>
-        <w:t>Customer-Save – Sprint 3 of 4 (Surendra)</w:t>
-      </w:r>
-    </w:p>
-    <w:p>
-      <w:pPr>
-        <w:pStyle w:val="2"/>
+        <w:t>Customer-Save – Sprint 3 of 4 (</w:t>
+      </w:r>
+      <w:proofErr w:type="spellStart"/>
+      <w:r>
+        <w:rPr>
+          <w:lang w:val="en-IE"/>
+        </w:rPr>
+        <w:t>Surendra</w:t>
+      </w:r>
+      <w:proofErr w:type="spellEnd"/>
+      <w:r>
+        <w:rPr>
+          <w:lang w:val="en-IE"/>
+        </w:rPr>
+        <w:t>)</w:t>
+      </w:r>
+    </w:p>
+    <w:p>
+      <w:pPr>
+        <w:pStyle w:val="Heading1"/>
         <w:jc w:val="both"/>
         <w:rPr>
           <w:lang w:val="en-IE"/>
@@ -593,7 +706,13 @@
         <w:rPr>
           <w:lang w:val="en-IE"/>
         </w:rPr>
-        <w:t>The group is choosing Company-Edit so the company can edit an event, or something they previously added</w:t>
+        <w:t>The group i</w:t>
+      </w:r>
+      <w:r>
+        <w:rPr>
+          <w:lang w:val="en-IE"/>
+        </w:rPr>
+        <w:t>s choosing Company-Edit so the company can edit an event, or something they previously added</w:t>
       </w:r>
     </w:p>
     <w:p>
@@ -637,12 +756,18 @@
         <w:rPr>
           <w:lang w:val="en-IE"/>
         </w:rPr>
-        <w:t xml:space="preserve">The group is choosing Customer-Save, as this will save events in a personalised area for the Customer. </w:t>
-      </w:r>
-    </w:p>
-    <w:p>
-      <w:pPr>
-        <w:pStyle w:val="2"/>
+        <w:t>The group is choosing Cust</w:t>
+      </w:r>
+      <w:r>
+        <w:rPr>
+          <w:lang w:val="en-IE"/>
+        </w:rPr>
+        <w:t xml:space="preserve">omer-Save, as this will save events in a personalised area for the Customer. </w:t>
+      </w:r>
+    </w:p>
+    <w:p>
+      <w:pPr>
+        <w:pStyle w:val="Heading1"/>
         <w:rPr>
           <w:u w:val="double"/>
           <w:lang w:val="en-IE"/>
@@ -670,12 +795,21 @@
           <w:lang w:val="en-IE"/>
         </w:rPr>
       </w:pPr>
+      <w:proofErr w:type="spellStart"/>
       <w:r>
         <w:rPr>
           <w:b/>
           <w:lang w:val="en-IE"/>
         </w:rPr>
-        <w:t>Chenlei:</w:t>
+        <w:t>Chenlei</w:t>
+      </w:r>
+      <w:proofErr w:type="spellEnd"/>
+      <w:r>
+        <w:rPr>
+          <w:b/>
+          <w:lang w:val="en-IE"/>
+        </w:rPr>
+        <w:t>:</w:t>
       </w:r>
       <w:r>
         <w:rPr>
@@ -694,10 +828,64 @@
         <w:rPr>
           <w:lang w:val="en-GB"/>
         </w:rPr>
-        <w:t>I have been done the edit event but it is still not working properly. The data as been changed partly and the content of textarea is not showing on the edit page while the other is showing. And I am not doing the delete event yet so I am king of over the schedule. Will keep doing the edit and delete event for next week, hope it is gonna working.</w:t>
-      </w:r>
-      <w:bookmarkStart w:id="0" w:name="_GoBack"/>
-      <w:bookmarkEnd w:id="0"/>
+        <w:t xml:space="preserve">I have been doing the </w:t>
+      </w:r>
+      <w:proofErr w:type="spellStart"/>
+      <w:r>
+        <w:rPr>
+          <w:lang w:val="en-GB"/>
+        </w:rPr>
+        <w:t>Edit_Event</w:t>
+      </w:r>
+      <w:proofErr w:type="spellEnd"/>
+      <w:r>
+        <w:rPr>
+          <w:lang w:val="en-GB"/>
+        </w:rPr>
+        <w:t xml:space="preserve"> but it is still not working. The data has been changed partly and the content of a </w:t>
+      </w:r>
+      <w:proofErr w:type="spellStart"/>
+      <w:r>
+        <w:rPr>
+          <w:lang w:val="en-GB"/>
+        </w:rPr>
+        <w:t>textarea</w:t>
+      </w:r>
+      <w:proofErr w:type="spellEnd"/>
+      <w:r>
+        <w:rPr>
+          <w:lang w:val="en-GB"/>
+        </w:rPr>
+        <w:t xml:space="preserve"> is not showing on the </w:t>
+      </w:r>
+      <w:proofErr w:type="spellStart"/>
+      <w:r>
+        <w:rPr>
+          <w:lang w:val="en-GB"/>
+        </w:rPr>
+        <w:t>Edit_Event</w:t>
+      </w:r>
+      <w:proofErr w:type="spellEnd"/>
+      <w:r>
+        <w:rPr>
+          <w:lang w:val="en-GB"/>
+        </w:rPr>
+        <w:t xml:space="preserve"> page, while the other page is showing. I am not doing the </w:t>
+      </w:r>
+      <w:proofErr w:type="spellStart"/>
+      <w:r>
+        <w:rPr>
+          <w:lang w:val="en-GB"/>
+        </w:rPr>
+        <w:t>Delete_Event</w:t>
+      </w:r>
+      <w:proofErr w:type="spellEnd"/>
+      <w:r>
+        <w:rPr>
+          <w:lang w:val="en-GB"/>
+        </w:rPr>
+        <w:t xml:space="preserve"> yet, so I and working beyond the schedule. I will keep doing the Edit and Delete event for the next week.</w:t>
+      </w:r>
     </w:p>
     <w:p>
       <w:pPr>
@@ -730,15 +918,10 @@
           <w:tab w:val="left" w:pos="5460"/>
         </w:tabs>
         <w:rPr>
-          <w:lang w:val="en-IE"/>
-        </w:rPr>
-      </w:pPr>
-      <w:r>
-        <w:rPr>
-          <w:lang w:val="en-IE"/>
-        </w:rPr>
-        <w:t>…</w:t>
-      </w:r>
+          <w:b/>
+          <w:lang w:val="en-IE"/>
+        </w:rPr>
+      </w:pPr>
     </w:p>
     <w:p>
       <w:pPr>
@@ -749,6 +932,41 @@
           <w:lang w:val="en-IE"/>
         </w:rPr>
       </w:pPr>
+      <w:r>
+        <w:rPr>
+          <w:lang w:val="en-IE"/>
+        </w:rPr>
+        <w:lastRenderedPageBreak/>
+        <w:t xml:space="preserve">Added a header to the Account pages. Consulted will group to ensure that this would be used throughout the website. Worked on ensuring the header would say “Hello User” or display a Login button for when a user is not logged in. The user information is gathered from a cookie named “user” where its value is the user’s email address and then a query to the database is done to obtain the user’s name. The cookie is set when the user logs in and it deleted when the user signs out. </w:t>
+      </w:r>
+    </w:p>
+    <w:p>
+      <w:pPr>
+        <w:tabs>
+          <w:tab w:val="left" w:pos="5460"/>
+        </w:tabs>
+        <w:rPr>
+          <w:lang w:val="en-IE"/>
+        </w:rPr>
+      </w:pPr>
+    </w:p>
+    <w:p>
+      <w:pPr>
+        <w:tabs>
+          <w:tab w:val="left" w:pos="5460"/>
+        </w:tabs>
+        <w:rPr>
+          <w:lang w:val="en-IE"/>
+        </w:rPr>
+      </w:pPr>
+      <w:r>
+        <w:rPr>
+          <w:lang w:val="en-IE"/>
+        </w:rPr>
+        <w:t xml:space="preserve">Also worked on the edit Customer (details) and edit Company, as well as working on a change password page for each user. </w:t>
+      </w:r>
+      <w:bookmarkStart w:id="0" w:name="_GoBack"/>
+      <w:bookmarkEnd w:id="0"/>
     </w:p>
     <w:p>
       <w:pPr>
@@ -792,12 +1010,21 @@
           <w:lang w:val="en-IE"/>
         </w:rPr>
       </w:pPr>
+      <w:proofErr w:type="spellStart"/>
       <w:r>
         <w:rPr>
           <w:b/>
           <w:lang w:val="en-IE"/>
         </w:rPr>
-        <w:t>Surendra:</w:t>
+        <w:t>Surendra</w:t>
+      </w:r>
+      <w:proofErr w:type="spellEnd"/>
+      <w:r>
+        <w:rPr>
+          <w:b/>
+          <w:lang w:val="en-IE"/>
+        </w:rPr>
+        <w:t>:</w:t>
       </w:r>
     </w:p>
     <w:p>
@@ -824,20 +1051,20 @@
     <w:sectPr>
       <w:pgSz w:w="11900" w:h="16840"/>
       <w:pgMar w:top="1440" w:right="1800" w:bottom="1440" w:left="1800" w:header="708" w:footer="708" w:gutter="0"/>
-      <w:cols w:space="708" w:num="1"/>
-      <w:docGrid w:linePitch="360" w:charSpace="0"/>
+      <w:cols w:space="708"/>
+      <w:docGrid w:linePitch="360"/>
     </w:sectPr>
   </w:body>
 </w:document>
 </file>
 
 <file path=word/numbering.xml><?xml version="1.0" encoding="utf-8"?>
-<w:numbering xmlns:wpc="http://schemas.microsoft.com/office/word/2010/wordprocessingCanvas" xmlns:mc="http://schemas.openxmlformats.org/markup-compatibility/2006" xmlns:o="urn:schemas-microsoft-com:office:office" xmlns:r="http://schemas.openxmlformats.org/officeDocument/2006/relationships" xmlns:m="http://schemas.openxmlformats.org/officeDocument/2006/math" xmlns:v="urn:schemas-microsoft-com:vml" xmlns:wp14="http://schemas.microsoft.com/office/word/2010/wordprocessingDrawing" xmlns:wp="http://schemas.openxmlformats.org/drawingml/2006/wordprocessingDrawing" xmlns:w10="urn:schemas-microsoft-com:office:word" xmlns:w="http://schemas.openxmlformats.org/wordprocessingml/2006/main" xmlns:w14="http://schemas.microsoft.com/office/word/2010/wordml" xmlns:wpg="http://schemas.microsoft.com/office/word/2010/wordprocessingGroup" xmlns:wpi="http://schemas.microsoft.com/office/word/2010/wordprocessingInk" xmlns:wne="http://schemas.microsoft.com/office/word/2006/wordml" xmlns:wps="http://schemas.microsoft.com/office/word/2010/wordprocessingShape" mc:Ignorable="w14 wp14">
-  <w:abstractNum w:abstractNumId="0">
+<w:numbering xmlns:wpc="http://schemas.microsoft.com/office/word/2010/wordprocessingCanvas" xmlns:cx="http://schemas.microsoft.com/office/drawing/2014/chartex" xmlns:mc="http://schemas.openxmlformats.org/markup-compatibility/2006" xmlns:o="urn:schemas-microsoft-com:office:office" xmlns:r="http://schemas.openxmlformats.org/officeDocument/2006/relationships" xmlns:m="http://schemas.openxmlformats.org/officeDocument/2006/math" xmlns:v="urn:schemas-microsoft-com:vml" xmlns:wp14="http://schemas.microsoft.com/office/word/2010/wordprocessingDrawing" xmlns:wp="http://schemas.openxmlformats.org/drawingml/2006/wordprocessingDrawing" xmlns:w10="urn:schemas-microsoft-com:office:word" xmlns:w="http://schemas.openxmlformats.org/wordprocessingml/2006/main" xmlns:w14="http://schemas.microsoft.com/office/word/2010/wordml" xmlns:w15="http://schemas.microsoft.com/office/word/2012/wordml" xmlns:w16se="http://schemas.microsoft.com/office/word/2015/wordml/symex" xmlns:wpg="http://schemas.microsoft.com/office/word/2010/wordprocessingGroup" xmlns:wpi="http://schemas.microsoft.com/office/word/2010/wordprocessingInk" xmlns:wne="http://schemas.microsoft.com/office/word/2006/wordml" xmlns:wps="http://schemas.microsoft.com/office/word/2010/wordprocessingShape" mc:Ignorable="w14 w15 w16se wp14">
+  <w:abstractNum w:abstractNumId="0" w15:restartNumberingAfterBreak="0">
     <w:nsid w:val="5E69366C"/>
     <w:multiLevelType w:val="multilevel"/>
     <w:tmpl w:val="5E69366C"/>
-    <w:lvl w:ilvl="0" w:tentative="0">
+    <w:lvl w:ilvl="0">
       <w:start w:val="1"/>
       <w:numFmt w:val="bullet"/>
       <w:lvlText w:val=""/>
@@ -846,10 +1073,10 @@
         <w:ind w:left="720" w:hanging="360"/>
       </w:pPr>
       <w:rPr>
-        <w:rFonts w:hint="default" w:ascii="Symbol" w:hAnsi="Symbol"/>
+        <w:rFonts w:ascii="Symbol" w:hAnsi="Symbol" w:hint="default"/>
       </w:rPr>
     </w:lvl>
-    <w:lvl w:ilvl="1" w:tentative="0">
+    <w:lvl w:ilvl="1">
       <w:start w:val="1"/>
       <w:numFmt w:val="bullet"/>
       <w:lvlText w:val="o"/>
@@ -858,10 +1085,10 @@
         <w:ind w:left="1440" w:hanging="360"/>
       </w:pPr>
       <w:rPr>
-        <w:rFonts w:hint="default" w:ascii="Courier New" w:hAnsi="Courier New" w:cs="Courier New"/>
+        <w:rFonts w:ascii="Courier New" w:hAnsi="Courier New" w:cs="Courier New" w:hint="default"/>
       </w:rPr>
     </w:lvl>
-    <w:lvl w:ilvl="2" w:tentative="0">
+    <w:lvl w:ilvl="2">
       <w:start w:val="1"/>
       <w:numFmt w:val="bullet"/>
       <w:lvlText w:val=""/>
@@ -870,10 +1097,10 @@
         <w:ind w:left="2160" w:hanging="360"/>
       </w:pPr>
       <w:rPr>
-        <w:rFonts w:hint="default" w:ascii="Wingdings" w:hAnsi="Wingdings"/>
+        <w:rFonts w:ascii="Wingdings" w:hAnsi="Wingdings" w:hint="default"/>
       </w:rPr>
     </w:lvl>
-    <w:lvl w:ilvl="3" w:tentative="0">
+    <w:lvl w:ilvl="3">
       <w:start w:val="1"/>
       <w:numFmt w:val="bullet"/>
       <w:lvlText w:val=""/>
@@ -882,10 +1109,10 @@
         <w:ind w:left="2880" w:hanging="360"/>
       </w:pPr>
       <w:rPr>
-        <w:rFonts w:hint="default" w:ascii="Symbol" w:hAnsi="Symbol"/>
+        <w:rFonts w:ascii="Symbol" w:hAnsi="Symbol" w:hint="default"/>
       </w:rPr>
     </w:lvl>
-    <w:lvl w:ilvl="4" w:tentative="0">
+    <w:lvl w:ilvl="4">
       <w:start w:val="1"/>
       <w:numFmt w:val="bullet"/>
       <w:lvlText w:val="o"/>
@@ -894,10 +1121,10 @@
         <w:ind w:left="3600" w:hanging="360"/>
       </w:pPr>
       <w:rPr>
-        <w:rFonts w:hint="default" w:ascii="Courier New" w:hAnsi="Courier New" w:cs="Courier New"/>
+        <w:rFonts w:ascii="Courier New" w:hAnsi="Courier New" w:cs="Courier New" w:hint="default"/>
       </w:rPr>
     </w:lvl>
-    <w:lvl w:ilvl="5" w:tentative="0">
+    <w:lvl w:ilvl="5">
       <w:start w:val="1"/>
       <w:numFmt w:val="bullet"/>
       <w:lvlText w:val=""/>
@@ -906,10 +1133,10 @@
         <w:ind w:left="4320" w:hanging="360"/>
       </w:pPr>
       <w:rPr>
-        <w:rFonts w:hint="default" w:ascii="Wingdings" w:hAnsi="Wingdings"/>
+        <w:rFonts w:ascii="Wingdings" w:hAnsi="Wingdings" w:hint="default"/>
       </w:rPr>
     </w:lvl>
-    <w:lvl w:ilvl="6" w:tentative="0">
+    <w:lvl w:ilvl="6">
       <w:start w:val="1"/>
       <w:numFmt w:val="bullet"/>
       <w:lvlText w:val=""/>
@@ -918,10 +1145,10 @@
         <w:ind w:left="5040" w:hanging="360"/>
       </w:pPr>
       <w:rPr>
-        <w:rFonts w:hint="default" w:ascii="Symbol" w:hAnsi="Symbol"/>
+        <w:rFonts w:ascii="Symbol" w:hAnsi="Symbol" w:hint="default"/>
       </w:rPr>
     </w:lvl>
-    <w:lvl w:ilvl="7" w:tentative="0">
+    <w:lvl w:ilvl="7">
       <w:start w:val="1"/>
       <w:numFmt w:val="bullet"/>
       <w:lvlText w:val="o"/>
@@ -930,10 +1157,10 @@
         <w:ind w:left="5760" w:hanging="360"/>
       </w:pPr>
       <w:rPr>
-        <w:rFonts w:hint="default" w:ascii="Courier New" w:hAnsi="Courier New" w:cs="Courier New"/>
+        <w:rFonts w:ascii="Courier New" w:hAnsi="Courier New" w:cs="Courier New" w:hint="default"/>
       </w:rPr>
     </w:lvl>
-    <w:lvl w:ilvl="8" w:tentative="0">
+    <w:lvl w:ilvl="8">
       <w:start w:val="1"/>
       <w:numFmt w:val="bullet"/>
       <w:lvlText w:val=""/>
@@ -942,15 +1169,15 @@
         <w:ind w:left="6480" w:hanging="360"/>
       </w:pPr>
       <w:rPr>
-        <w:rFonts w:hint="default" w:ascii="Wingdings" w:hAnsi="Wingdings"/>
+        <w:rFonts w:ascii="Wingdings" w:hAnsi="Wingdings" w:hint="default"/>
       </w:rPr>
     </w:lvl>
   </w:abstractNum>
-  <w:abstractNum w:abstractNumId="1">
+  <w:abstractNum w:abstractNumId="1" w15:restartNumberingAfterBreak="0">
     <w:nsid w:val="68C475AE"/>
     <w:multiLevelType w:val="multilevel"/>
     <w:tmpl w:val="68C475AE"/>
-    <w:lvl w:ilvl="0" w:tentative="0">
+    <w:lvl w:ilvl="0">
       <w:start w:val="1"/>
       <w:numFmt w:val="bullet"/>
       <w:lvlText w:val=""/>
@@ -959,10 +1186,10 @@
         <w:ind w:left="720" w:hanging="360"/>
       </w:pPr>
       <w:rPr>
-        <w:rFonts w:hint="default" w:ascii="Symbol" w:hAnsi="Symbol"/>
+        <w:rFonts w:ascii="Symbol" w:hAnsi="Symbol" w:hint="default"/>
       </w:rPr>
     </w:lvl>
-    <w:lvl w:ilvl="1" w:tentative="0">
+    <w:lvl w:ilvl="1">
       <w:start w:val="1"/>
       <w:numFmt w:val="bullet"/>
       <w:lvlText w:val="o"/>
@@ -971,10 +1198,10 @@
         <w:ind w:left="1440" w:hanging="360"/>
       </w:pPr>
       <w:rPr>
-        <w:rFonts w:hint="default" w:ascii="Courier New" w:hAnsi="Courier New" w:cs="Courier New"/>
+        <w:rFonts w:ascii="Courier New" w:hAnsi="Courier New" w:cs="Courier New" w:hint="default"/>
       </w:rPr>
     </w:lvl>
-    <w:lvl w:ilvl="2" w:tentative="0">
+    <w:lvl w:ilvl="2">
       <w:start w:val="1"/>
       <w:numFmt w:val="bullet"/>
       <w:lvlText w:val=""/>
@@ -983,10 +1210,10 @@
         <w:ind w:left="2160" w:hanging="360"/>
       </w:pPr>
       <w:rPr>
-        <w:rFonts w:hint="default" w:ascii="Wingdings" w:hAnsi="Wingdings"/>
+        <w:rFonts w:ascii="Wingdings" w:hAnsi="Wingdings" w:hint="default"/>
       </w:rPr>
     </w:lvl>
-    <w:lvl w:ilvl="3" w:tentative="0">
+    <w:lvl w:ilvl="3">
       <w:start w:val="1"/>
       <w:numFmt w:val="bullet"/>
       <w:lvlText w:val=""/>
@@ -995,10 +1222,10 @@
         <w:ind w:left="2880" w:hanging="360"/>
       </w:pPr>
       <w:rPr>
-        <w:rFonts w:hint="default" w:ascii="Symbol" w:hAnsi="Symbol"/>
+        <w:rFonts w:ascii="Symbol" w:hAnsi="Symbol" w:hint="default"/>
       </w:rPr>
     </w:lvl>
-    <w:lvl w:ilvl="4" w:tentative="0">
+    <w:lvl w:ilvl="4">
       <w:start w:val="1"/>
       <w:numFmt w:val="bullet"/>
       <w:lvlText w:val="o"/>
@@ -1007,10 +1234,10 @@
         <w:ind w:left="3600" w:hanging="360"/>
       </w:pPr>
       <w:rPr>
-        <w:rFonts w:hint="default" w:ascii="Courier New" w:hAnsi="Courier New" w:cs="Courier New"/>
+        <w:rFonts w:ascii="Courier New" w:hAnsi="Courier New" w:cs="Courier New" w:hint="default"/>
       </w:rPr>
     </w:lvl>
-    <w:lvl w:ilvl="5" w:tentative="0">
+    <w:lvl w:ilvl="5">
       <w:start w:val="1"/>
       <w:numFmt w:val="bullet"/>
       <w:lvlText w:val=""/>
@@ -1019,10 +1246,10 @@
         <w:ind w:left="4320" w:hanging="360"/>
       </w:pPr>
       <w:rPr>
-        <w:rFonts w:hint="default" w:ascii="Wingdings" w:hAnsi="Wingdings"/>
+        <w:rFonts w:ascii="Wingdings" w:hAnsi="Wingdings" w:hint="default"/>
       </w:rPr>
     </w:lvl>
-    <w:lvl w:ilvl="6" w:tentative="0">
+    <w:lvl w:ilvl="6">
       <w:start w:val="1"/>
       <w:numFmt w:val="bullet"/>
       <w:lvlText w:val=""/>
@@ -1031,10 +1258,10 @@
         <w:ind w:left="5040" w:hanging="360"/>
       </w:pPr>
       <w:rPr>
-        <w:rFonts w:hint="default" w:ascii="Symbol" w:hAnsi="Symbol"/>
+        <w:rFonts w:ascii="Symbol" w:hAnsi="Symbol" w:hint="default"/>
       </w:rPr>
     </w:lvl>
-    <w:lvl w:ilvl="7" w:tentative="0">
+    <w:lvl w:ilvl="7">
       <w:start w:val="1"/>
       <w:numFmt w:val="bullet"/>
       <w:lvlText w:val="o"/>
@@ -1043,10 +1270,10 @@
         <w:ind w:left="5760" w:hanging="360"/>
       </w:pPr>
       <w:rPr>
-        <w:rFonts w:hint="default" w:ascii="Courier New" w:hAnsi="Courier New" w:cs="Courier New"/>
+        <w:rFonts w:ascii="Courier New" w:hAnsi="Courier New" w:cs="Courier New" w:hint="default"/>
       </w:rPr>
     </w:lvl>
-    <w:lvl w:ilvl="8" w:tentative="0">
+    <w:lvl w:ilvl="8">
       <w:start w:val="1"/>
       <w:numFmt w:val="bullet"/>
       <w:lvlText w:val=""/>
@@ -1055,7 +1282,7 @@
         <w:ind w:left="6480" w:hanging="360"/>
       </w:pPr>
       <w:rPr>
-        <w:rFonts w:hint="default" w:ascii="Wingdings" w:hAnsi="Wingdings"/>
+        <w:rFonts w:ascii="Wingdings" w:hAnsi="Wingdings" w:hint="default"/>
       </w:rPr>
     </w:lvl>
   </w:abstractNum>
@@ -1069,286 +1296,406 @@
 </file>
 
 <file path=word/styles.xml><?xml version="1.0" encoding="utf-8"?>
-<w:styles xmlns:mc="http://schemas.openxmlformats.org/markup-compatibility/2006" xmlns:o="urn:schemas-microsoft-com:office:office" xmlns:r="http://schemas.openxmlformats.org/officeDocument/2006/relationships" xmlns:m="http://schemas.openxmlformats.org/officeDocument/2006/math" xmlns:v="urn:schemas-microsoft-com:vml" xmlns:w="http://schemas.openxmlformats.org/wordprocessingml/2006/main" xmlns:w14="http://schemas.microsoft.com/office/word/2010/wordml" xmlns:w10="urn:schemas-microsoft-com:office:word" xmlns:sl="http://schemas.openxmlformats.org/schemaLibrary/2006/main" mc:Ignorable="w14">
+<w:styles xmlns:mc="http://schemas.openxmlformats.org/markup-compatibility/2006" xmlns:r="http://schemas.openxmlformats.org/officeDocument/2006/relationships" xmlns:w="http://schemas.openxmlformats.org/wordprocessingml/2006/main" xmlns:w14="http://schemas.microsoft.com/office/word/2010/wordml" xmlns:w15="http://schemas.microsoft.com/office/word/2012/wordml" xmlns:w16se="http://schemas.microsoft.com/office/word/2015/wordml/symex" mc:Ignorable="w14 w15 w16se">
   <w:docDefaults>
     <w:rPrDefault>
       <w:rPr>
-        <w:rFonts w:asciiTheme="minorHAnsi" w:hAnsiTheme="minorHAnsi" w:eastAsiaTheme="minorEastAsia" w:cstheme="minorBidi"/>
+        <w:rFonts w:asciiTheme="minorHAnsi" w:eastAsiaTheme="minorEastAsia" w:hAnsiTheme="minorHAnsi" w:cstheme="minorBidi"/>
+        <w:lang w:val="en-IE" w:eastAsia="en-IE" w:bidi="ar-SA"/>
       </w:rPr>
     </w:rPrDefault>
+    <w:pPrDefault>
+      <w:pPr>
+        <w:spacing w:after="160" w:line="259" w:lineRule="auto"/>
+      </w:pPr>
+    </w:pPrDefault>
   </w:docDefaults>
-  <w:latentStyles w:count="260" w:defQFormat="0" w:defUnhideWhenUsed="1" w:defSemiHidden="1" w:defUIPriority="99" w:defLockedState="0">
-    <w:lsdException w:qFormat="1" w:unhideWhenUsed="0" w:uiPriority="0" w:semiHidden="0" w:name="Normal"/>
-    <w:lsdException w:qFormat="1" w:unhideWhenUsed="0" w:uiPriority="9" w:semiHidden="0" w:name="heading 1"/>
-    <w:lsdException w:qFormat="1" w:uiPriority="9" w:name="heading 2"/>
-    <w:lsdException w:qFormat="1" w:uiPriority="9" w:name="heading 3"/>
-    <w:lsdException w:qFormat="1" w:uiPriority="9" w:name="heading 4"/>
-    <w:lsdException w:qFormat="1" w:uiPriority="9" w:name="heading 5"/>
-    <w:lsdException w:qFormat="1" w:uiPriority="9" w:name="heading 6"/>
-    <w:lsdException w:qFormat="1" w:uiPriority="9" w:name="heading 7"/>
-    <w:lsdException w:qFormat="1" w:uiPriority="9" w:name="heading 8"/>
-    <w:lsdException w:qFormat="1" w:uiPriority="9" w:name="heading 9"/>
-    <w:lsdException w:uiPriority="99" w:name="index 1"/>
-    <w:lsdException w:uiPriority="99" w:name="index 2"/>
-    <w:lsdException w:uiPriority="99" w:name="index 3"/>
-    <w:lsdException w:uiPriority="99" w:name="index 4"/>
-    <w:lsdException w:uiPriority="99" w:name="index 5"/>
-    <w:lsdException w:uiPriority="99" w:name="index 6"/>
-    <w:lsdException w:uiPriority="99" w:name="index 7"/>
-    <w:lsdException w:uiPriority="99" w:name="index 8"/>
-    <w:lsdException w:uiPriority="99" w:name="index 9"/>
-    <w:lsdException w:uiPriority="39" w:name="toc 1"/>
-    <w:lsdException w:uiPriority="39" w:name="toc 2"/>
-    <w:lsdException w:uiPriority="39" w:name="toc 3"/>
-    <w:lsdException w:uiPriority="39" w:name="toc 4"/>
-    <w:lsdException w:uiPriority="39" w:name="toc 5"/>
-    <w:lsdException w:uiPriority="39" w:name="toc 6"/>
-    <w:lsdException w:uiPriority="39" w:name="toc 7"/>
-    <w:lsdException w:uiPriority="39" w:name="toc 8"/>
-    <w:lsdException w:uiPriority="39" w:name="toc 9"/>
-    <w:lsdException w:uiPriority="99" w:name="Normal Indent"/>
-    <w:lsdException w:uiPriority="99" w:name="footnote text"/>
-    <w:lsdException w:uiPriority="99" w:name="annotation text"/>
-    <w:lsdException w:uiPriority="99" w:name="header"/>
-    <w:lsdException w:uiPriority="99" w:name="footer"/>
-    <w:lsdException w:uiPriority="99" w:name="index heading"/>
-    <w:lsdException w:qFormat="1" w:uiPriority="35" w:name="caption"/>
-    <w:lsdException w:uiPriority="99" w:name="table of figures"/>
-    <w:lsdException w:uiPriority="99" w:name="envelope address"/>
-    <w:lsdException w:uiPriority="99" w:name="envelope return"/>
-    <w:lsdException w:uiPriority="99" w:name="footnote reference"/>
-    <w:lsdException w:uiPriority="99" w:name="annotation reference"/>
-    <w:lsdException w:uiPriority="99" w:name="line number"/>
-    <w:lsdException w:uiPriority="99" w:name="page number"/>
-    <w:lsdException w:uiPriority="99" w:name="endnote reference"/>
-    <w:lsdException w:uiPriority="99" w:name="endnote text"/>
-    <w:lsdException w:uiPriority="99" w:name="table of authorities"/>
-    <w:lsdException w:uiPriority="99" w:name="macro"/>
-    <w:lsdException w:uiPriority="99" w:name="toa heading"/>
-    <w:lsdException w:uiPriority="99" w:name="List"/>
-    <w:lsdException w:uiPriority="99" w:name="List Bullet"/>
-    <w:lsdException w:uiPriority="99" w:name="List Number"/>
-    <w:lsdException w:uiPriority="99" w:name="List 2"/>
-    <w:lsdException w:uiPriority="99" w:name="List 3"/>
-    <w:lsdException w:uiPriority="99" w:name="List 4"/>
-    <w:lsdException w:uiPriority="99" w:name="List 5"/>
-    <w:lsdException w:uiPriority="99" w:name="List Bullet 2"/>
-    <w:lsdException w:uiPriority="99" w:name="List Bullet 3"/>
-    <w:lsdException w:uiPriority="99" w:name="List Bullet 4"/>
-    <w:lsdException w:uiPriority="99" w:name="List Bullet 5"/>
-    <w:lsdException w:uiPriority="99" w:name="List Number 2"/>
-    <w:lsdException w:uiPriority="99" w:name="List Number 3"/>
-    <w:lsdException w:uiPriority="99" w:name="List Number 4"/>
-    <w:lsdException w:uiPriority="99" w:name="List Number 5"/>
-    <w:lsdException w:qFormat="1" w:unhideWhenUsed="0" w:uiPriority="10" w:semiHidden="0" w:name="Title"/>
-    <w:lsdException w:uiPriority="99" w:name="Closing"/>
-    <w:lsdException w:uiPriority="99" w:name="Signature"/>
-    <w:lsdException w:uiPriority="1" w:name="Default Paragraph Font"/>
-    <w:lsdException w:uiPriority="99" w:name="Body Text"/>
-    <w:lsdException w:uiPriority="99" w:name="Body Text Indent"/>
-    <w:lsdException w:uiPriority="99" w:name="List Continue"/>
-    <w:lsdException w:uiPriority="99" w:name="List Continue 2"/>
-    <w:lsdException w:uiPriority="99" w:name="List Continue 3"/>
-    <w:lsdException w:uiPriority="99" w:name="List Continue 4"/>
-    <w:lsdException w:uiPriority="99" w:name="List Continue 5"/>
-    <w:lsdException w:uiPriority="99" w:name="Message Header"/>
-    <w:lsdException w:qFormat="1" w:unhideWhenUsed="0" w:uiPriority="11" w:semiHidden="0" w:name="Subtitle"/>
-    <w:lsdException w:uiPriority="99" w:name="Salutation"/>
-    <w:lsdException w:uiPriority="99" w:name="Date"/>
-    <w:lsdException w:uiPriority="99" w:name="Body Text First Indent"/>
-    <w:lsdException w:uiPriority="99" w:name="Body Text First Indent 2"/>
-    <w:lsdException w:uiPriority="99" w:name="Note Heading"/>
-    <w:lsdException w:uiPriority="99" w:name="Body Text 2"/>
-    <w:lsdException w:uiPriority="99" w:name="Body Text 3"/>
-    <w:lsdException w:uiPriority="99" w:name="Body Text Indent 2"/>
-    <w:lsdException w:uiPriority="99" w:name="Body Text Indent 3"/>
-    <w:lsdException w:uiPriority="99" w:name="Block Text"/>
-    <w:lsdException w:uiPriority="99" w:name="Hyperlink"/>
-    <w:lsdException w:uiPriority="99" w:name="FollowedHyperlink"/>
-    <w:lsdException w:qFormat="1" w:unhideWhenUsed="0" w:uiPriority="22" w:semiHidden="0" w:name="Strong"/>
-    <w:lsdException w:qFormat="1" w:unhideWhenUsed="0" w:uiPriority="20" w:semiHidden="0" w:name="Emphasis"/>
-    <w:lsdException w:uiPriority="99" w:name="Document Map"/>
-    <w:lsdException w:uiPriority="99" w:name="Plain Text"/>
-    <w:lsdException w:uiPriority="99" w:name="E-mail Signature"/>
-    <w:lsdException w:uiPriority="99" w:name="Normal (Web)"/>
-    <w:lsdException w:uiPriority="99" w:name="HTML Acronym"/>
-    <w:lsdException w:uiPriority="99" w:name="HTML Address"/>
-    <w:lsdException w:uiPriority="99" w:name="HTML Cite"/>
-    <w:lsdException w:uiPriority="99" w:name="HTML Code"/>
-    <w:lsdException w:uiPriority="99" w:name="HTML Definition"/>
-    <w:lsdException w:uiPriority="99" w:name="HTML Keyboard"/>
-    <w:lsdException w:uiPriority="99" w:name="HTML Preformatted"/>
-    <w:lsdException w:uiPriority="99" w:name="HTML Sample"/>
-    <w:lsdException w:uiPriority="99" w:name="HTML Typewriter"/>
-    <w:lsdException w:uiPriority="99" w:name="HTML Variable"/>
-    <w:lsdException w:uiPriority="99" w:name="Normal Table"/>
-    <w:lsdException w:uiPriority="99" w:name="annotation subject"/>
-    <w:lsdException w:uiPriority="99" w:name="Table Simple 1"/>
-    <w:lsdException w:uiPriority="99" w:name="Table Simple 2"/>
-    <w:lsdException w:uiPriority="99" w:name="Table Simple 3"/>
-    <w:lsdException w:uiPriority="99" w:name="Table Classic 1"/>
-    <w:lsdException w:uiPriority="99" w:name="Table Classic 2"/>
-    <w:lsdException w:uiPriority="99" w:name="Table Classic 3"/>
-    <w:lsdException w:uiPriority="99" w:name="Table Classic 4"/>
-    <w:lsdException w:uiPriority="99" w:name="Table Colorful 1"/>
-    <w:lsdException w:uiPriority="99" w:name="Table Colorful 2"/>
-    <w:lsdException w:uiPriority="99" w:name="Table Colorful 3"/>
-    <w:lsdException w:uiPriority="99" w:name="Table Columns 1"/>
-    <w:lsdException w:uiPriority="99" w:name="Table Columns 2"/>
-    <w:lsdException w:uiPriority="99" w:name="Table Columns 3"/>
-    <w:lsdException w:uiPriority="99" w:name="Table Columns 4"/>
-    <w:lsdException w:uiPriority="99" w:name="Table Columns 5"/>
-    <w:lsdException w:uiPriority="99" w:name="Table Grid 1"/>
-    <w:lsdException w:uiPriority="99" w:name="Table Grid 2"/>
-    <w:lsdException w:uiPriority="99" w:name="Table Grid 3"/>
-    <w:lsdException w:uiPriority="99" w:name="Table Grid 4"/>
-    <w:lsdException w:uiPriority="99" w:name="Table Grid 5"/>
-    <w:lsdException w:uiPriority="99" w:name="Table Grid 6"/>
-    <w:lsdException w:uiPriority="99" w:name="Table Grid 7"/>
-    <w:lsdException w:uiPriority="99" w:name="Table Grid 8"/>
-    <w:lsdException w:uiPriority="99" w:name="Table List 1"/>
-    <w:lsdException w:uiPriority="99" w:name="Table List 2"/>
-    <w:lsdException w:uiPriority="99" w:name="Table List 3"/>
-    <w:lsdException w:uiPriority="99" w:name="Table List 4"/>
-    <w:lsdException w:uiPriority="99" w:name="Table List 5"/>
-    <w:lsdException w:uiPriority="99" w:name="Table List 6"/>
-    <w:lsdException w:uiPriority="99" w:name="Table List 7"/>
-    <w:lsdException w:uiPriority="99" w:name="Table List 8"/>
-    <w:lsdException w:uiPriority="99" w:name="Table 3D effects 1"/>
-    <w:lsdException w:uiPriority="99" w:name="Table 3D effects 2"/>
-    <w:lsdException w:uiPriority="99" w:name="Table 3D effects 3"/>
-    <w:lsdException w:uiPriority="99" w:name="Table Contemporary"/>
-    <w:lsdException w:uiPriority="99" w:name="Table Elegant"/>
-    <w:lsdException w:uiPriority="99" w:name="Table Professional"/>
-    <w:lsdException w:uiPriority="99" w:name="Table Subtle 1"/>
-    <w:lsdException w:uiPriority="99" w:name="Table Subtle 2"/>
-    <w:lsdException w:uiPriority="99" w:name="Table Web 1"/>
-    <w:lsdException w:uiPriority="99" w:name="Table Web 2"/>
-    <w:lsdException w:uiPriority="99" w:name="Table Web 3"/>
-    <w:lsdException w:uiPriority="99" w:name="Balloon Text"/>
-    <w:lsdException w:unhideWhenUsed="0" w:uiPriority="59" w:semiHidden="0" w:name="Table Grid"/>
-    <w:lsdException w:uiPriority="99" w:name="Table Theme"/>
-    <w:lsdException w:unhideWhenUsed="0" w:uiPriority="60" w:semiHidden="0" w:name="Light Shading"/>
-    <w:lsdException w:unhideWhenUsed="0" w:uiPriority="61" w:semiHidden="0" w:name="Light List"/>
-    <w:lsdException w:unhideWhenUsed="0" w:uiPriority="62" w:semiHidden="0" w:name="Light Grid"/>
-    <w:lsdException w:unhideWhenUsed="0" w:uiPriority="63" w:semiHidden="0" w:name="Medium Shading 1"/>
-    <w:lsdException w:unhideWhenUsed="0" w:uiPriority="64" w:semiHidden="0" w:name="Medium Shading 2"/>
-    <w:lsdException w:unhideWhenUsed="0" w:uiPriority="65" w:semiHidden="0" w:name="Medium List 1"/>
-    <w:lsdException w:unhideWhenUsed="0" w:uiPriority="66" w:semiHidden="0" w:name="Medium List 2"/>
-    <w:lsdException w:unhideWhenUsed="0" w:uiPriority="67" w:semiHidden="0" w:name="Medium Grid 1"/>
-    <w:lsdException w:unhideWhenUsed="0" w:uiPriority="68" w:semiHidden="0" w:name="Medium Grid 2"/>
-    <w:lsdException w:unhideWhenUsed="0" w:uiPriority="69" w:semiHidden="0" w:name="Medium Grid 3"/>
-    <w:lsdException w:unhideWhenUsed="0" w:uiPriority="70" w:semiHidden="0" w:name="Dark List"/>
-    <w:lsdException w:unhideWhenUsed="0" w:uiPriority="71" w:semiHidden="0" w:name="Colorful Shading"/>
-    <w:lsdException w:unhideWhenUsed="0" w:uiPriority="72" w:semiHidden="0" w:name="Colorful List"/>
-    <w:lsdException w:unhideWhenUsed="0" w:uiPriority="73" w:semiHidden="0" w:name="Colorful Grid"/>
-    <w:lsdException w:unhideWhenUsed="0" w:uiPriority="60" w:semiHidden="0" w:name="Light Shading Accent 1"/>
-    <w:lsdException w:unhideWhenUsed="0" w:uiPriority="61" w:semiHidden="0" w:name="Light List Accent 1"/>
-    <w:lsdException w:unhideWhenUsed="0" w:uiPriority="62" w:semiHidden="0" w:name="Light Grid Accent 1"/>
-    <w:lsdException w:unhideWhenUsed="0" w:uiPriority="63" w:semiHidden="0" w:name="Medium Shading 1 Accent 1"/>
-    <w:lsdException w:unhideWhenUsed="0" w:uiPriority="64" w:semiHidden="0" w:name="Medium Shading 2 Accent 1"/>
-    <w:lsdException w:unhideWhenUsed="0" w:uiPriority="65" w:semiHidden="0" w:name="Medium List 1 Accent 1"/>
-    <w:lsdException w:qFormat="1" w:unhideWhenUsed="0" w:uiPriority="34" w:semiHidden="0" w:name="List Paragraph"/>
-    <w:lsdException w:unhideWhenUsed="0" w:uiPriority="66" w:semiHidden="0" w:name="Medium List 2 Accent 1"/>
-    <w:lsdException w:unhideWhenUsed="0" w:uiPriority="67" w:semiHidden="0" w:name="Medium Grid 1 Accent 1"/>
-    <w:lsdException w:unhideWhenUsed="0" w:uiPriority="68" w:semiHidden="0" w:name="Medium Grid 2 Accent 1"/>
-    <w:lsdException w:unhideWhenUsed="0" w:uiPriority="69" w:semiHidden="0" w:name="Medium Grid 3 Accent 1"/>
-    <w:lsdException w:unhideWhenUsed="0" w:uiPriority="70" w:semiHidden="0" w:name="Dark List Accent 1"/>
-    <w:lsdException w:unhideWhenUsed="0" w:uiPriority="71" w:semiHidden="0" w:name="Colorful Shading Accent 1"/>
-    <w:lsdException w:unhideWhenUsed="0" w:uiPriority="72" w:semiHidden="0" w:name="Colorful List Accent 1"/>
-    <w:lsdException w:unhideWhenUsed="0" w:uiPriority="73" w:semiHidden="0" w:name="Colorful Grid Accent 1"/>
-    <w:lsdException w:unhideWhenUsed="0" w:uiPriority="60" w:semiHidden="0" w:name="Light Shading Accent 2"/>
-    <w:lsdException w:unhideWhenUsed="0" w:uiPriority="61" w:semiHidden="0" w:name="Light List Accent 2"/>
-    <w:lsdException w:unhideWhenUsed="0" w:uiPriority="62" w:semiHidden="0" w:name="Light Grid Accent 2"/>
-    <w:lsdException w:unhideWhenUsed="0" w:uiPriority="63" w:semiHidden="0" w:name="Medium Shading 1 Accent 2"/>
-    <w:lsdException w:unhideWhenUsed="0" w:uiPriority="64" w:semiHidden="0" w:name="Medium Shading 2 Accent 2"/>
-    <w:lsdException w:unhideWhenUsed="0" w:uiPriority="65" w:semiHidden="0" w:name="Medium List 1 Accent 2"/>
-    <w:lsdException w:unhideWhenUsed="0" w:uiPriority="66" w:semiHidden="0" w:name="Medium List 2 Accent 2"/>
-    <w:lsdException w:unhideWhenUsed="0" w:uiPriority="67" w:semiHidden="0" w:name="Medium Grid 1 Accent 2"/>
-    <w:lsdException w:unhideWhenUsed="0" w:uiPriority="68" w:semiHidden="0" w:name="Medium Grid 2 Accent 2"/>
-    <w:lsdException w:unhideWhenUsed="0" w:uiPriority="69" w:semiHidden="0" w:name="Medium Grid 3 Accent 2"/>
-    <w:lsdException w:unhideWhenUsed="0" w:uiPriority="70" w:semiHidden="0" w:name="Dark List Accent 2"/>
-    <w:lsdException w:unhideWhenUsed="0" w:uiPriority="71" w:semiHidden="0" w:name="Colorful Shading Accent 2"/>
-    <w:lsdException w:unhideWhenUsed="0" w:uiPriority="72" w:semiHidden="0" w:name="Colorful List Accent 2"/>
-    <w:lsdException w:unhideWhenUsed="0" w:uiPriority="73" w:semiHidden="0" w:name="Colorful Grid Accent 2"/>
-    <w:lsdException w:unhideWhenUsed="0" w:uiPriority="60" w:semiHidden="0" w:name="Light Shading Accent 3"/>
-    <w:lsdException w:unhideWhenUsed="0" w:uiPriority="61" w:semiHidden="0" w:name="Light List Accent 3"/>
-    <w:lsdException w:unhideWhenUsed="0" w:uiPriority="62" w:semiHidden="0" w:name="Light Grid Accent 3"/>
-    <w:lsdException w:unhideWhenUsed="0" w:uiPriority="63" w:semiHidden="0" w:name="Medium Shading 1 Accent 3"/>
-    <w:lsdException w:unhideWhenUsed="0" w:uiPriority="64" w:semiHidden="0" w:name="Medium Shading 2 Accent 3"/>
-    <w:lsdException w:unhideWhenUsed="0" w:uiPriority="65" w:semiHidden="0" w:name="Medium List 1 Accent 3"/>
-    <w:lsdException w:unhideWhenUsed="0" w:uiPriority="66" w:semiHidden="0" w:name="Medium List 2 Accent 3"/>
-    <w:lsdException w:unhideWhenUsed="0" w:uiPriority="67" w:semiHidden="0" w:name="Medium Grid 1 Accent 3"/>
-    <w:lsdException w:unhideWhenUsed="0" w:uiPriority="68" w:semiHidden="0" w:name="Medium Grid 2 Accent 3"/>
-    <w:lsdException w:unhideWhenUsed="0" w:uiPriority="69" w:semiHidden="0" w:name="Medium Grid 3 Accent 3"/>
-    <w:lsdException w:unhideWhenUsed="0" w:uiPriority="70" w:semiHidden="0" w:name="Dark List Accent 3"/>
-    <w:lsdException w:unhideWhenUsed="0" w:uiPriority="71" w:semiHidden="0" w:name="Colorful Shading Accent 3"/>
-    <w:lsdException w:unhideWhenUsed="0" w:uiPriority="72" w:semiHidden="0" w:name="Colorful List Accent 3"/>
-    <w:lsdException w:unhideWhenUsed="0" w:uiPriority="73" w:semiHidden="0" w:name="Colorful Grid Accent 3"/>
-    <w:lsdException w:unhideWhenUsed="0" w:uiPriority="60" w:semiHidden="0" w:name="Light Shading Accent 4"/>
-    <w:lsdException w:unhideWhenUsed="0" w:uiPriority="61" w:semiHidden="0" w:name="Light List Accent 4"/>
-    <w:lsdException w:unhideWhenUsed="0" w:uiPriority="62" w:semiHidden="0" w:name="Light Grid Accent 4"/>
-    <w:lsdException w:unhideWhenUsed="0" w:uiPriority="63" w:semiHidden="0" w:name="Medium Shading 1 Accent 4"/>
-    <w:lsdException w:unhideWhenUsed="0" w:uiPriority="64" w:semiHidden="0" w:name="Medium Shading 2 Accent 4"/>
-    <w:lsdException w:unhideWhenUsed="0" w:uiPriority="65" w:semiHidden="0" w:name="Medium List 1 Accent 4"/>
-    <w:lsdException w:unhideWhenUsed="0" w:uiPriority="66" w:semiHidden="0" w:name="Medium List 2 Accent 4"/>
-    <w:lsdException w:unhideWhenUsed="0" w:uiPriority="67" w:semiHidden="0" w:name="Medium Grid 1 Accent 4"/>
-    <w:lsdException w:unhideWhenUsed="0" w:uiPriority="68" w:semiHidden="0" w:name="Medium Grid 2 Accent 4"/>
-    <w:lsdException w:unhideWhenUsed="0" w:uiPriority="69" w:semiHidden="0" w:name="Medium Grid 3 Accent 4"/>
-    <w:lsdException w:unhideWhenUsed="0" w:uiPriority="70" w:semiHidden="0" w:name="Dark List Accent 4"/>
-    <w:lsdException w:unhideWhenUsed="0" w:uiPriority="71" w:semiHidden="0" w:name="Colorful Shading Accent 4"/>
-    <w:lsdException w:unhideWhenUsed="0" w:uiPriority="72" w:semiHidden="0" w:name="Colorful List Accent 4"/>
-    <w:lsdException w:unhideWhenUsed="0" w:uiPriority="73" w:semiHidden="0" w:name="Colorful Grid Accent 4"/>
-    <w:lsdException w:unhideWhenUsed="0" w:uiPriority="60" w:semiHidden="0" w:name="Light Shading Accent 5"/>
-    <w:lsdException w:unhideWhenUsed="0" w:uiPriority="61" w:semiHidden="0" w:name="Light List Accent 5"/>
-    <w:lsdException w:unhideWhenUsed="0" w:uiPriority="62" w:semiHidden="0" w:name="Light Grid Accent 5"/>
-    <w:lsdException w:unhideWhenUsed="0" w:uiPriority="63" w:semiHidden="0" w:name="Medium Shading 1 Accent 5"/>
-    <w:lsdException w:unhideWhenUsed="0" w:uiPriority="64" w:semiHidden="0" w:name="Medium Shading 2 Accent 5"/>
-    <w:lsdException w:unhideWhenUsed="0" w:uiPriority="65" w:semiHidden="0" w:name="Medium List 1 Accent 5"/>
-    <w:lsdException w:unhideWhenUsed="0" w:uiPriority="66" w:semiHidden="0" w:name="Medium List 2 Accent 5"/>
-    <w:lsdException w:unhideWhenUsed="0" w:uiPriority="67" w:semiHidden="0" w:name="Medium Grid 1 Accent 5"/>
-    <w:lsdException w:unhideWhenUsed="0" w:uiPriority="68" w:semiHidden="0" w:name="Medium Grid 2 Accent 5"/>
-    <w:lsdException w:unhideWhenUsed="0" w:uiPriority="69" w:semiHidden="0" w:name="Medium Grid 3 Accent 5"/>
-    <w:lsdException w:unhideWhenUsed="0" w:uiPriority="70" w:semiHidden="0" w:name="Dark List Accent 5"/>
-    <w:lsdException w:unhideWhenUsed="0" w:uiPriority="71" w:semiHidden="0" w:name="Colorful Shading Accent 5"/>
-    <w:lsdException w:unhideWhenUsed="0" w:uiPriority="72" w:semiHidden="0" w:name="Colorful List Accent 5"/>
-    <w:lsdException w:unhideWhenUsed="0" w:uiPriority="73" w:semiHidden="0" w:name="Colorful Grid Accent 5"/>
-    <w:lsdException w:unhideWhenUsed="0" w:uiPriority="60" w:semiHidden="0" w:name="Light Shading Accent 6"/>
-    <w:lsdException w:unhideWhenUsed="0" w:uiPriority="61" w:semiHidden="0" w:name="Light List Accent 6"/>
-    <w:lsdException w:unhideWhenUsed="0" w:uiPriority="62" w:semiHidden="0" w:name="Light Grid Accent 6"/>
-    <w:lsdException w:unhideWhenUsed="0" w:uiPriority="63" w:semiHidden="0" w:name="Medium Shading 1 Accent 6"/>
-    <w:lsdException w:unhideWhenUsed="0" w:uiPriority="64" w:semiHidden="0" w:name="Medium Shading 2 Accent 6"/>
-    <w:lsdException w:unhideWhenUsed="0" w:uiPriority="65" w:semiHidden="0" w:name="Medium List 1 Accent 6"/>
-    <w:lsdException w:unhideWhenUsed="0" w:uiPriority="66" w:semiHidden="0" w:name="Medium List 2 Accent 6"/>
-    <w:lsdException w:unhideWhenUsed="0" w:uiPriority="67" w:semiHidden="0" w:name="Medium Grid 1 Accent 6"/>
-    <w:lsdException w:unhideWhenUsed="0" w:uiPriority="68" w:semiHidden="0" w:name="Medium Grid 2 Accent 6"/>
-    <w:lsdException w:unhideWhenUsed="0" w:uiPriority="69" w:semiHidden="0" w:name="Medium Grid 3 Accent 6"/>
-    <w:lsdException w:unhideWhenUsed="0" w:uiPriority="70" w:semiHidden="0" w:name="Dark List Accent 6"/>
-    <w:lsdException w:unhideWhenUsed="0" w:uiPriority="71" w:semiHidden="0" w:name="Colorful Shading Accent 6"/>
-    <w:lsdException w:unhideWhenUsed="0" w:uiPriority="72" w:semiHidden="0" w:name="Colorful List Accent 6"/>
-    <w:lsdException w:unhideWhenUsed="0" w:uiPriority="73" w:semiHidden="0" w:name="Colorful Grid Accent 6"/>
+  <w:latentStyles w:defLockedState="0" w:defUIPriority="99" w:defSemiHidden="0" w:defUnhideWhenUsed="0" w:defQFormat="0" w:count="371">
+    <w:lsdException w:name="Normal" w:uiPriority="0" w:qFormat="1"/>
+    <w:lsdException w:name="heading 1" w:uiPriority="9" w:qFormat="1"/>
+    <w:lsdException w:name="heading 2" w:semiHidden="1" w:uiPriority="9" w:unhideWhenUsed="1" w:qFormat="1"/>
+    <w:lsdException w:name="heading 3" w:semiHidden="1" w:uiPriority="9" w:unhideWhenUsed="1" w:qFormat="1"/>
+    <w:lsdException w:name="heading 4" w:semiHidden="1" w:uiPriority="9" w:unhideWhenUsed="1" w:qFormat="1"/>
+    <w:lsdException w:name="heading 5" w:semiHidden="1" w:uiPriority="9" w:unhideWhenUsed="1" w:qFormat="1"/>
+    <w:lsdException w:name="heading 6" w:semiHidden="1" w:uiPriority="9" w:unhideWhenUsed="1" w:qFormat="1"/>
+    <w:lsdException w:name="heading 7" w:semiHidden="1" w:uiPriority="9" w:unhideWhenUsed="1" w:qFormat="1"/>
+    <w:lsdException w:name="heading 8" w:semiHidden="1" w:uiPriority="9" w:unhideWhenUsed="1" w:qFormat="1"/>
+    <w:lsdException w:name="heading 9" w:semiHidden="1" w:uiPriority="9" w:unhideWhenUsed="1" w:qFormat="1"/>
+    <w:lsdException w:name="index 1" w:semiHidden="1" w:unhideWhenUsed="1"/>
+    <w:lsdException w:name="index 2" w:semiHidden="1" w:unhideWhenUsed="1"/>
+    <w:lsdException w:name="index 3" w:semiHidden="1" w:unhideWhenUsed="1"/>
+    <w:lsdException w:name="index 4" w:semiHidden="1" w:unhideWhenUsed="1"/>
+    <w:lsdException w:name="index 5" w:semiHidden="1" w:unhideWhenUsed="1"/>
+    <w:lsdException w:name="index 6" w:semiHidden="1" w:unhideWhenUsed="1"/>
+    <w:lsdException w:name="index 7" w:semiHidden="1" w:unhideWhenUsed="1"/>
+    <w:lsdException w:name="index 8" w:semiHidden="1" w:unhideWhenUsed="1"/>
+    <w:lsdException w:name="index 9" w:semiHidden="1" w:unhideWhenUsed="1"/>
+    <w:lsdException w:name="toc 1" w:semiHidden="1" w:uiPriority="39" w:unhideWhenUsed="1"/>
+    <w:lsdException w:name="toc 2" w:semiHidden="1" w:uiPriority="39" w:unhideWhenUsed="1"/>
+    <w:lsdException w:name="toc 3" w:semiHidden="1" w:uiPriority="39" w:unhideWhenUsed="1"/>
+    <w:lsdException w:name="toc 4" w:semiHidden="1" w:uiPriority="39" w:unhideWhenUsed="1"/>
+    <w:lsdException w:name="toc 5" w:semiHidden="1" w:uiPriority="39" w:unhideWhenUsed="1"/>
+    <w:lsdException w:name="toc 6" w:semiHidden="1" w:uiPriority="39" w:unhideWhenUsed="1"/>
+    <w:lsdException w:name="toc 7" w:semiHidden="1" w:uiPriority="39" w:unhideWhenUsed="1"/>
+    <w:lsdException w:name="toc 8" w:semiHidden="1" w:uiPriority="39" w:unhideWhenUsed="1"/>
+    <w:lsdException w:name="toc 9" w:semiHidden="1" w:uiPriority="39" w:unhideWhenUsed="1"/>
+    <w:lsdException w:name="Normal Indent" w:semiHidden="1" w:unhideWhenUsed="1"/>
+    <w:lsdException w:name="footnote text" w:semiHidden="1" w:unhideWhenUsed="1"/>
+    <w:lsdException w:name="annotation text" w:semiHidden="1" w:unhideWhenUsed="1"/>
+    <w:lsdException w:name="header" w:semiHidden="1" w:unhideWhenUsed="1"/>
+    <w:lsdException w:name="footer" w:semiHidden="1" w:unhideWhenUsed="1"/>
+    <w:lsdException w:name="index heading" w:semiHidden="1" w:unhideWhenUsed="1"/>
+    <w:lsdException w:name="caption" w:semiHidden="1" w:uiPriority="35" w:unhideWhenUsed="1" w:qFormat="1"/>
+    <w:lsdException w:name="table of figures" w:semiHidden="1" w:unhideWhenUsed="1"/>
+    <w:lsdException w:name="envelope address" w:semiHidden="1" w:unhideWhenUsed="1"/>
+    <w:lsdException w:name="envelope return" w:semiHidden="1" w:unhideWhenUsed="1"/>
+    <w:lsdException w:name="footnote reference" w:semiHidden="1" w:unhideWhenUsed="1"/>
+    <w:lsdException w:name="annotation reference" w:semiHidden="1" w:unhideWhenUsed="1"/>
+    <w:lsdException w:name="line number" w:semiHidden="1" w:unhideWhenUsed="1"/>
+    <w:lsdException w:name="page number" w:semiHidden="1" w:unhideWhenUsed="1"/>
+    <w:lsdException w:name="endnote reference" w:semiHidden="1" w:unhideWhenUsed="1"/>
+    <w:lsdException w:name="endnote text" w:semiHidden="1" w:unhideWhenUsed="1"/>
+    <w:lsdException w:name="table of authorities" w:semiHidden="1" w:unhideWhenUsed="1"/>
+    <w:lsdException w:name="macro" w:semiHidden="1" w:unhideWhenUsed="1"/>
+    <w:lsdException w:name="toa heading" w:semiHidden="1" w:unhideWhenUsed="1"/>
+    <w:lsdException w:name="List" w:semiHidden="1" w:unhideWhenUsed="1"/>
+    <w:lsdException w:name="List Bullet" w:semiHidden="1" w:unhideWhenUsed="1"/>
+    <w:lsdException w:name="List Number" w:semiHidden="1" w:unhideWhenUsed="1"/>
+    <w:lsdException w:name="List 2" w:semiHidden="1" w:unhideWhenUsed="1"/>
+    <w:lsdException w:name="List 3" w:semiHidden="1" w:unhideWhenUsed="1"/>
+    <w:lsdException w:name="List 4" w:semiHidden="1" w:unhideWhenUsed="1"/>
+    <w:lsdException w:name="List 5" w:semiHidden="1" w:unhideWhenUsed="1"/>
+    <w:lsdException w:name="List Bullet 2" w:semiHidden="1" w:unhideWhenUsed="1"/>
+    <w:lsdException w:name="List Bullet 3" w:semiHidden="1" w:unhideWhenUsed="1"/>
+    <w:lsdException w:name="List Bullet 4" w:semiHidden="1" w:unhideWhenUsed="1"/>
+    <w:lsdException w:name="List Bullet 5" w:semiHidden="1" w:unhideWhenUsed="1"/>
+    <w:lsdException w:name="List Number 2" w:semiHidden="1" w:unhideWhenUsed="1"/>
+    <w:lsdException w:name="List Number 3" w:semiHidden="1" w:unhideWhenUsed="1"/>
+    <w:lsdException w:name="List Number 4" w:semiHidden="1" w:unhideWhenUsed="1"/>
+    <w:lsdException w:name="List Number 5" w:semiHidden="1" w:unhideWhenUsed="1"/>
+    <w:lsdException w:name="Title" w:uiPriority="10" w:qFormat="1"/>
+    <w:lsdException w:name="Closing" w:semiHidden="1" w:unhideWhenUsed="1"/>
+    <w:lsdException w:name="Signature" w:semiHidden="1" w:unhideWhenUsed="1"/>
+    <w:lsdException w:name="Default Paragraph Font" w:semiHidden="1" w:uiPriority="1" w:unhideWhenUsed="1"/>
+    <w:lsdException w:name="Body Text" w:semiHidden="1" w:unhideWhenUsed="1"/>
+    <w:lsdException w:name="Body Text Indent" w:semiHidden="1" w:unhideWhenUsed="1"/>
+    <w:lsdException w:name="List Continue" w:semiHidden="1" w:unhideWhenUsed="1"/>
+    <w:lsdException w:name="List Continue 2" w:semiHidden="1" w:unhideWhenUsed="1"/>
+    <w:lsdException w:name="List Continue 3" w:semiHidden="1" w:unhideWhenUsed="1"/>
+    <w:lsdException w:name="List Continue 4" w:semiHidden="1" w:unhideWhenUsed="1"/>
+    <w:lsdException w:name="List Continue 5" w:semiHidden="1" w:unhideWhenUsed="1"/>
+    <w:lsdException w:name="Message Header" w:semiHidden="1" w:unhideWhenUsed="1"/>
+    <w:lsdException w:name="Subtitle" w:uiPriority="11" w:qFormat="1"/>
+    <w:lsdException w:name="Salutation" w:semiHidden="1" w:unhideWhenUsed="1"/>
+    <w:lsdException w:name="Date" w:semiHidden="1" w:unhideWhenUsed="1"/>
+    <w:lsdException w:name="Body Text First Indent" w:semiHidden="1" w:unhideWhenUsed="1"/>
+    <w:lsdException w:name="Body Text First Indent 2" w:semiHidden="1" w:unhideWhenUsed="1"/>
+    <w:lsdException w:name="Note Heading" w:semiHidden="1" w:unhideWhenUsed="1"/>
+    <w:lsdException w:name="Body Text 2" w:semiHidden="1" w:unhideWhenUsed="1"/>
+    <w:lsdException w:name="Body Text 3" w:semiHidden="1" w:unhideWhenUsed="1"/>
+    <w:lsdException w:name="Body Text Indent 2" w:semiHidden="1" w:unhideWhenUsed="1"/>
+    <w:lsdException w:name="Body Text Indent 3" w:semiHidden="1" w:unhideWhenUsed="1"/>
+    <w:lsdException w:name="Block Text" w:semiHidden="1" w:unhideWhenUsed="1"/>
+    <w:lsdException w:name="Hyperlink" w:semiHidden="1" w:unhideWhenUsed="1"/>
+    <w:lsdException w:name="FollowedHyperlink" w:semiHidden="1" w:unhideWhenUsed="1"/>
+    <w:lsdException w:name="Strong" w:uiPriority="22" w:qFormat="1"/>
+    <w:lsdException w:name="Emphasis" w:uiPriority="20" w:qFormat="1"/>
+    <w:lsdException w:name="Document Map" w:semiHidden="1" w:unhideWhenUsed="1"/>
+    <w:lsdException w:name="Plain Text" w:semiHidden="1" w:unhideWhenUsed="1"/>
+    <w:lsdException w:name="E-mail Signature" w:semiHidden="1" w:unhideWhenUsed="1"/>
+    <w:lsdException w:name="HTML Top of Form" w:semiHidden="1" w:unhideWhenUsed="1"/>
+    <w:lsdException w:name="HTML Bottom of Form" w:semiHidden="1" w:unhideWhenUsed="1"/>
+    <w:lsdException w:name="Normal (Web)" w:semiHidden="1" w:unhideWhenUsed="1"/>
+    <w:lsdException w:name="HTML Acronym" w:semiHidden="1" w:unhideWhenUsed="1"/>
+    <w:lsdException w:name="HTML Address" w:semiHidden="1" w:unhideWhenUsed="1"/>
+    <w:lsdException w:name="HTML Cite" w:semiHidden="1" w:unhideWhenUsed="1"/>
+    <w:lsdException w:name="HTML Code" w:semiHidden="1" w:unhideWhenUsed="1"/>
+    <w:lsdException w:name="HTML Definition" w:semiHidden="1" w:unhideWhenUsed="1"/>
+    <w:lsdException w:name="HTML Keyboard" w:semiHidden="1" w:unhideWhenUsed="1"/>
+    <w:lsdException w:name="HTML Preformatted" w:semiHidden="1" w:unhideWhenUsed="1"/>
+    <w:lsdException w:name="HTML Sample" w:semiHidden="1" w:unhideWhenUsed="1"/>
+    <w:lsdException w:name="HTML Typewriter" w:semiHidden="1" w:unhideWhenUsed="1"/>
+    <w:lsdException w:name="HTML Variable" w:semiHidden="1" w:unhideWhenUsed="1"/>
+    <w:lsdException w:name="Normal Table" w:semiHidden="1" w:unhideWhenUsed="1"/>
+    <w:lsdException w:name="annotation subject" w:semiHidden="1" w:unhideWhenUsed="1"/>
+    <w:lsdException w:name="No List" w:semiHidden="1" w:unhideWhenUsed="1"/>
+    <w:lsdException w:name="Outline List 1" w:semiHidden="1" w:unhideWhenUsed="1"/>
+    <w:lsdException w:name="Outline List 2" w:semiHidden="1" w:unhideWhenUsed="1"/>
+    <w:lsdException w:name="Outline List 3" w:semiHidden="1" w:unhideWhenUsed="1"/>
+    <w:lsdException w:name="Table Simple 1" w:semiHidden="1" w:unhideWhenUsed="1"/>
+    <w:lsdException w:name="Table Simple 2" w:semiHidden="1" w:unhideWhenUsed="1"/>
+    <w:lsdException w:name="Table Simple 3" w:semiHidden="1" w:unhideWhenUsed="1"/>
+    <w:lsdException w:name="Table Classic 1" w:semiHidden="1" w:unhideWhenUsed="1"/>
+    <w:lsdException w:name="Table Classic 2" w:semiHidden="1" w:unhideWhenUsed="1"/>
+    <w:lsdException w:name="Table Classic 3" w:semiHidden="1" w:unhideWhenUsed="1"/>
+    <w:lsdException w:name="Table Classic 4" w:semiHidden="1" w:unhideWhenUsed="1"/>
+    <w:lsdException w:name="Table Colorful 1" w:semiHidden="1" w:unhideWhenUsed="1"/>
+    <w:lsdException w:name="Table Colorful 2" w:semiHidden="1" w:unhideWhenUsed="1"/>
+    <w:lsdException w:name="Table Colorful 3" w:semiHidden="1" w:unhideWhenUsed="1"/>
+    <w:lsdException w:name="Table Columns 1" w:semiHidden="1" w:unhideWhenUsed="1"/>
+    <w:lsdException w:name="Table Columns 2" w:semiHidden="1" w:unhideWhenUsed="1"/>
+    <w:lsdException w:name="Table Columns 3" w:semiHidden="1" w:unhideWhenUsed="1"/>
+    <w:lsdException w:name="Table Columns 4" w:semiHidden="1" w:unhideWhenUsed="1"/>
+    <w:lsdException w:name="Table Columns 5" w:semiHidden="1" w:unhideWhenUsed="1"/>
+    <w:lsdException w:name="Table Grid 1" w:semiHidden="1" w:unhideWhenUsed="1"/>
+    <w:lsdException w:name="Table Grid 2" w:semiHidden="1" w:unhideWhenUsed="1"/>
+    <w:lsdException w:name="Table Grid 3" w:semiHidden="1" w:unhideWhenUsed="1"/>
+    <w:lsdException w:name="Table Grid 4" w:semiHidden="1" w:unhideWhenUsed="1"/>
+    <w:lsdException w:name="Table Grid 5" w:semiHidden="1" w:unhideWhenUsed="1"/>
+    <w:lsdException w:name="Table Grid 6" w:semiHidden="1" w:unhideWhenUsed="1"/>
+    <w:lsdException w:name="Table Grid 7" w:semiHidden="1" w:unhideWhenUsed="1"/>
+    <w:lsdException w:name="Table Grid 8" w:semiHidden="1" w:unhideWhenUsed="1"/>
+    <w:lsdException w:name="Table List 1" w:semiHidden="1" w:unhideWhenUsed="1"/>
+    <w:lsdException w:name="Table List 2" w:semiHidden="1" w:unhideWhenUsed="1"/>
+    <w:lsdException w:name="Table List 3" w:semiHidden="1" w:unhideWhenUsed="1"/>
+    <w:lsdException w:name="Table List 4" w:semiHidden="1" w:unhideWhenUsed="1"/>
+    <w:lsdException w:name="Table List 5" w:semiHidden="1" w:unhideWhenUsed="1"/>
+    <w:lsdException w:name="Table List 6" w:semiHidden="1" w:unhideWhenUsed="1"/>
+    <w:lsdException w:name="Table List 7" w:semiHidden="1" w:unhideWhenUsed="1"/>
+    <w:lsdException w:name="Table List 8" w:semiHidden="1" w:unhideWhenUsed="1"/>
+    <w:lsdException w:name="Table 3D effects 1" w:semiHidden="1" w:unhideWhenUsed="1"/>
+    <w:lsdException w:name="Table 3D effects 2" w:semiHidden="1" w:unhideWhenUsed="1"/>
+    <w:lsdException w:name="Table 3D effects 3" w:semiHidden="1" w:unhideWhenUsed="1"/>
+    <w:lsdException w:name="Table Contemporary" w:semiHidden="1" w:unhideWhenUsed="1"/>
+    <w:lsdException w:name="Table Elegant" w:semiHidden="1" w:unhideWhenUsed="1"/>
+    <w:lsdException w:name="Table Professional" w:semiHidden="1" w:unhideWhenUsed="1"/>
+    <w:lsdException w:name="Table Subtle 1" w:semiHidden="1" w:unhideWhenUsed="1"/>
+    <w:lsdException w:name="Table Subtle 2" w:semiHidden="1" w:unhideWhenUsed="1"/>
+    <w:lsdException w:name="Table Web 1" w:semiHidden="1" w:unhideWhenUsed="1"/>
+    <w:lsdException w:name="Table Web 2" w:semiHidden="1" w:unhideWhenUsed="1"/>
+    <w:lsdException w:name="Table Web 3" w:semiHidden="1" w:unhideWhenUsed="1"/>
+    <w:lsdException w:name="Balloon Text" w:semiHidden="1" w:unhideWhenUsed="1"/>
+    <w:lsdException w:name="Table Grid" w:semiHidden="1" w:uiPriority="59" w:unhideWhenUsed="1"/>
+    <w:lsdException w:name="Table Theme" w:semiHidden="1" w:unhideWhenUsed="1"/>
+    <w:lsdException w:name="Placeholder Text" w:semiHidden="1"/>
+    <w:lsdException w:name="Light Shading" w:uiPriority="60"/>
+    <w:lsdException w:name="Light List" w:uiPriority="61"/>
+    <w:lsdException w:name="Light Grid" w:uiPriority="62"/>
+    <w:lsdException w:name="Medium Shading 1" w:uiPriority="63"/>
+    <w:lsdException w:name="Medium Shading 2" w:uiPriority="64"/>
+    <w:lsdException w:name="Medium List 1" w:uiPriority="65"/>
+    <w:lsdException w:name="Medium List 2" w:uiPriority="66"/>
+    <w:lsdException w:name="Medium Grid 1" w:uiPriority="67"/>
+    <w:lsdException w:name="Medium Grid 2" w:uiPriority="68"/>
+    <w:lsdException w:name="Medium Grid 3" w:uiPriority="69"/>
+    <w:lsdException w:name="Dark List" w:uiPriority="70"/>
+    <w:lsdException w:name="Colorful Shading" w:uiPriority="71"/>
+    <w:lsdException w:name="Colorful List" w:uiPriority="72"/>
+    <w:lsdException w:name="Colorful Grid" w:uiPriority="73"/>
+    <w:lsdException w:name="Light Shading Accent 1" w:uiPriority="60"/>
+    <w:lsdException w:name="Light List Accent 1" w:uiPriority="61"/>
+    <w:lsdException w:name="Light Grid Accent 1" w:uiPriority="62"/>
+    <w:lsdException w:name="Medium Shading 1 Accent 1" w:uiPriority="63"/>
+    <w:lsdException w:name="Medium Shading 2 Accent 1" w:uiPriority="64"/>
+    <w:lsdException w:name="Medium List 1 Accent 1" w:uiPriority="65"/>
+    <w:lsdException w:name="Revision" w:semiHidden="1"/>
+    <w:lsdException w:name="List Paragraph" w:uiPriority="34" w:qFormat="1"/>
+    <w:lsdException w:name="Medium List 2 Accent 1" w:uiPriority="66"/>
+    <w:lsdException w:name="Medium Grid 1 Accent 1" w:uiPriority="67"/>
+    <w:lsdException w:name="Medium Grid 2 Accent 1" w:uiPriority="68"/>
+    <w:lsdException w:name="Medium Grid 3 Accent 1" w:uiPriority="69"/>
+    <w:lsdException w:name="Dark List Accent 1" w:uiPriority="70"/>
+    <w:lsdException w:name="Colorful Shading Accent 1" w:uiPriority="71"/>
+    <w:lsdException w:name="Colorful List Accent 1" w:uiPriority="72"/>
+    <w:lsdException w:name="Colorful Grid Accent 1" w:uiPriority="73"/>
+    <w:lsdException w:name="Light Shading Accent 2" w:uiPriority="60"/>
+    <w:lsdException w:name="Light List Accent 2" w:uiPriority="61"/>
+    <w:lsdException w:name="Light Grid Accent 2" w:uiPriority="62"/>
+    <w:lsdException w:name="Medium Shading 1 Accent 2" w:uiPriority="63"/>
+    <w:lsdException w:name="Medium Shading 2 Accent 2" w:uiPriority="64"/>
+    <w:lsdException w:name="Medium List 1 Accent 2" w:uiPriority="65"/>
+    <w:lsdException w:name="Medium List 2 Accent 2" w:uiPriority="66"/>
+    <w:lsdException w:name="Medium Grid 1 Accent 2" w:uiPriority="67"/>
+    <w:lsdException w:name="Medium Grid 2 Accent 2" w:uiPriority="68"/>
+    <w:lsdException w:name="Medium Grid 3 Accent 2" w:uiPriority="69"/>
+    <w:lsdException w:name="Dark List Accent 2" w:uiPriority="70"/>
+    <w:lsdException w:name="Colorful Shading Accent 2" w:uiPriority="71"/>
+    <w:lsdException w:name="Colorful List Accent 2" w:uiPriority="72"/>
+    <w:lsdException w:name="Colorful Grid Accent 2" w:uiPriority="73"/>
+    <w:lsdException w:name="Light Shading Accent 3" w:uiPriority="60"/>
+    <w:lsdException w:name="Light List Accent 3" w:uiPriority="61"/>
+    <w:lsdException w:name="Light Grid Accent 3" w:uiPriority="62"/>
+    <w:lsdException w:name="Medium Shading 1 Accent 3" w:uiPriority="63"/>
+    <w:lsdException w:name="Medium Shading 2 Accent 3" w:uiPriority="64"/>
+    <w:lsdException w:name="Medium List 1 Accent 3" w:uiPriority="65"/>
+    <w:lsdException w:name="Medium List 2 Accent 3" w:uiPriority="66"/>
+    <w:lsdException w:name="Medium Grid 1 Accent 3" w:uiPriority="67"/>
+    <w:lsdException w:name="Medium Grid 2 Accent 3" w:uiPriority="68"/>
+    <w:lsdException w:name="Medium Grid 3 Accent 3" w:uiPriority="69"/>
+    <w:lsdException w:name="Dark List Accent 3" w:uiPriority="70"/>
+    <w:lsdException w:name="Colorful Shading Accent 3" w:uiPriority="71"/>
+    <w:lsdException w:name="Colorful List Accent 3" w:uiPriority="72"/>
+    <w:lsdException w:name="Colorful Grid Accent 3" w:uiPriority="73"/>
+    <w:lsdException w:name="Light Shading Accent 4" w:uiPriority="60"/>
+    <w:lsdException w:name="Light List Accent 4" w:uiPriority="61"/>
+    <w:lsdException w:name="Light Grid Accent 4" w:uiPriority="62"/>
+    <w:lsdException w:name="Medium Shading 1 Accent 4" w:uiPriority="63"/>
+    <w:lsdException w:name="Medium Shading 2 Accent 4" w:uiPriority="64"/>
+    <w:lsdException w:name="Medium List 1 Accent 4" w:uiPriority="65"/>
+    <w:lsdException w:name="Medium List 2 Accent 4" w:uiPriority="66"/>
+    <w:lsdException w:name="Medium Grid 1 Accent 4" w:uiPriority="67"/>
+    <w:lsdException w:name="Medium Grid 2 Accent 4" w:uiPriority="68"/>
+    <w:lsdException w:name="Medium Grid 3 Accent 4" w:uiPriority="69"/>
+    <w:lsdException w:name="Dark List Accent 4" w:uiPriority="70"/>
+    <w:lsdException w:name="Colorful Shading Accent 4" w:uiPriority="71"/>
+    <w:lsdException w:name="Colorful List Accent 4" w:uiPriority="72"/>
+    <w:lsdException w:name="Colorful Grid Accent 4" w:uiPriority="73"/>
+    <w:lsdException w:name="Light Shading Accent 5" w:uiPriority="60"/>
+    <w:lsdException w:name="Light List Accent 5" w:uiPriority="61"/>
+    <w:lsdException w:name="Light Grid Accent 5" w:uiPriority="62"/>
+    <w:lsdException w:name="Medium Shading 1 Accent 5" w:uiPriority="63"/>
+    <w:lsdException w:name="Medium Shading 2 Accent 5" w:uiPriority="64"/>
+    <w:lsdException w:name="Medium List 1 Accent 5" w:uiPriority="65"/>
+    <w:lsdException w:name="Medium List 2 Accent 5" w:uiPriority="66"/>
+    <w:lsdException w:name="Medium Grid 1 Accent 5" w:uiPriority="67"/>
+    <w:lsdException w:name="Medium Grid 2 Accent 5" w:uiPriority="68"/>
+    <w:lsdException w:name="Medium Grid 3 Accent 5" w:uiPriority="69"/>
+    <w:lsdException w:name="Dark List Accent 5" w:uiPriority="70"/>
+    <w:lsdException w:name="Colorful Shading Accent 5" w:uiPriority="71"/>
+    <w:lsdException w:name="Colorful List Accent 5" w:uiPriority="72"/>
+    <w:lsdException w:name="Colorful Grid Accent 5" w:uiPriority="73"/>
+    <w:lsdException w:name="Light Shading Accent 6" w:uiPriority="60"/>
+    <w:lsdException w:name="Light List Accent 6" w:uiPriority="61"/>
+    <w:lsdException w:name="Light Grid Accent 6" w:uiPriority="62"/>
+    <w:lsdException w:name="Medium Shading 1 Accent 6" w:uiPriority="63"/>
+    <w:lsdException w:name="Medium Shading 2 Accent 6" w:uiPriority="64"/>
+    <w:lsdException w:name="Medium List 1 Accent 6" w:uiPriority="65"/>
+    <w:lsdException w:name="Medium List 2 Accent 6" w:uiPriority="66"/>
+    <w:lsdException w:name="Medium Grid 1 Accent 6" w:uiPriority="67"/>
+    <w:lsdException w:name="Medium Grid 2 Accent 6" w:uiPriority="68"/>
+    <w:lsdException w:name="Medium Grid 3 Accent 6" w:uiPriority="69"/>
+    <w:lsdException w:name="Dark List Accent 6" w:uiPriority="70"/>
+    <w:lsdException w:name="Colorful Shading Accent 6" w:uiPriority="71"/>
+    <w:lsdException w:name="Colorful List Accent 6" w:uiPriority="72"/>
+    <w:lsdException w:name="Colorful Grid Accent 6" w:uiPriority="73"/>
+    <w:lsdException w:name="Subtle Emphasis" w:uiPriority="19" w:qFormat="1"/>
+    <w:lsdException w:name="Intense Emphasis" w:uiPriority="21" w:qFormat="1"/>
+    <w:lsdException w:name="Subtle Reference" w:uiPriority="31" w:qFormat="1"/>
+    <w:lsdException w:name="Intense Reference" w:uiPriority="32" w:qFormat="1"/>
+    <w:lsdException w:name="Book Title" w:uiPriority="33" w:qFormat="1"/>
+    <w:lsdException w:name="Bibliography" w:semiHidden="1" w:uiPriority="37" w:unhideWhenUsed="1"/>
+    <w:lsdException w:name="TOC Heading" w:semiHidden="1" w:uiPriority="39" w:unhideWhenUsed="1" w:qFormat="1"/>
+    <w:lsdException w:name="Plain Table 1" w:uiPriority="41"/>
+    <w:lsdException w:name="Plain Table 2" w:uiPriority="42"/>
+    <w:lsdException w:name="Plain Table 3" w:uiPriority="43"/>
+    <w:lsdException w:name="Plain Table 4" w:uiPriority="44"/>
+    <w:lsdException w:name="Plain Table 5" w:uiPriority="45"/>
+    <w:lsdException w:name="Grid Table Light" w:uiPriority="40"/>
+    <w:lsdException w:name="Grid Table 1 Light" w:uiPriority="46"/>
+    <w:lsdException w:name="Grid Table 2" w:uiPriority="47"/>
+    <w:lsdException w:name="Grid Table 3" w:uiPriority="48"/>
+    <w:lsdException w:name="Grid Table 4" w:uiPriority="49"/>
+    <w:lsdException w:name="Grid Table 5 Dark" w:uiPriority="50"/>
+    <w:lsdException w:name="Grid Table 6 Colorful" w:uiPriority="51"/>
+    <w:lsdException w:name="Grid Table 7 Colorful" w:uiPriority="52"/>
+    <w:lsdException w:name="Grid Table 1 Light Accent 1" w:uiPriority="46"/>
+    <w:lsdException w:name="Grid Table 2 Accent 1" w:uiPriority="47"/>
+    <w:lsdException w:name="Grid Table 3 Accent 1" w:uiPriority="48"/>
+    <w:lsdException w:name="Grid Table 4 Accent 1" w:uiPriority="49"/>
+    <w:lsdException w:name="Grid Table 5 Dark Accent 1" w:uiPriority="50"/>
+    <w:lsdException w:name="Grid Table 6 Colorful Accent 1" w:uiPriority="51"/>
+    <w:lsdException w:name="Grid Table 7 Colorful Accent 1" w:uiPriority="52"/>
+    <w:lsdException w:name="Grid Table 1 Light Accent 2" w:uiPriority="46"/>
+    <w:lsdException w:name="Grid Table 2 Accent 2" w:uiPriority="47"/>
+    <w:lsdException w:name="Grid Table 3 Accent 2" w:uiPriority="48"/>
+    <w:lsdException w:name="Grid Table 4 Accent 2" w:uiPriority="49"/>
+    <w:lsdException w:name="Grid Table 5 Dark Accent 2" w:uiPriority="50"/>
+    <w:lsdException w:name="Grid Table 6 Colorful Accent 2" w:uiPriority="51"/>
+    <w:lsdException w:name="Grid Table 7 Colorful Accent 2" w:uiPriority="52"/>
+    <w:lsdException w:name="Grid Table 1 Light Accent 3" w:uiPriority="46"/>
+    <w:lsdException w:name="Grid Table 2 Accent 3" w:uiPriority="47"/>
+    <w:lsdException w:name="Grid Table 3 Accent 3" w:uiPriority="48"/>
+    <w:lsdException w:name="Grid Table 4 Accent 3" w:uiPriority="49"/>
+    <w:lsdException w:name="Grid Table 5 Dark Accent 3" w:uiPriority="50"/>
+    <w:lsdException w:name="Grid Table 6 Colorful Accent 3" w:uiPriority="51"/>
+    <w:lsdException w:name="Grid Table 7 Colorful Accent 3" w:uiPriority="52"/>
+    <w:lsdException w:name="Grid Table 1 Light Accent 4" w:uiPriority="46"/>
+    <w:lsdException w:name="Grid Table 2 Accent 4" w:uiPriority="47"/>
+    <w:lsdException w:name="Grid Table 3 Accent 4" w:uiPriority="48"/>
+    <w:lsdException w:name="Grid Table 4 Accent 4" w:uiPriority="49"/>
+    <w:lsdException w:name="Grid Table 5 Dark Accent 4" w:uiPriority="50"/>
+    <w:lsdException w:name="Grid Table 6 Colorful Accent 4" w:uiPriority="51"/>
+    <w:lsdException w:name="Grid Table 7 Colorful Accent 4" w:uiPriority="52"/>
+    <w:lsdException w:name="Grid Table 1 Light Accent 5" w:uiPriority="46"/>
+    <w:lsdException w:name="Grid Table 2 Accent 5" w:uiPriority="47"/>
+    <w:lsdException w:name="Grid Table 3 Accent 5" w:uiPriority="48"/>
+    <w:lsdException w:name="Grid Table 4 Accent 5" w:uiPriority="49"/>
+    <w:lsdException w:name="Grid Table 5 Dark Accent 5" w:uiPriority="50"/>
+    <w:lsdException w:name="Grid Table 6 Colorful Accent 5" w:uiPriority="51"/>
+    <w:lsdException w:name="Grid Table 7 Colorful Accent 5" w:uiPriority="52"/>
+    <w:lsdException w:name="Grid Table 1 Light Accent 6" w:uiPriority="46"/>
+    <w:lsdException w:name="Grid Table 2 Accent 6" w:uiPriority="47"/>
+    <w:lsdException w:name="Grid Table 3 Accent 6" w:uiPriority="48"/>
+    <w:lsdException w:name="Grid Table 4 Accent 6" w:uiPriority="49"/>
+    <w:lsdException w:name="Grid Table 5 Dark Accent 6" w:uiPriority="50"/>
+    <w:lsdException w:name="Grid Table 6 Colorful Accent 6" w:uiPriority="51"/>
+    <w:lsdException w:name="Grid Table 7 Colorful Accent 6" w:uiPriority="52"/>
+    <w:lsdException w:name="List Table 1 Light" w:uiPriority="46"/>
+    <w:lsdException w:name="List Table 2" w:uiPriority="47"/>
+    <w:lsdException w:name="List Table 3" w:uiPriority="48"/>
+    <w:lsdException w:name="List Table 4" w:uiPriority="49"/>
+    <w:lsdException w:name="List Table 5 Dark" w:uiPriority="50"/>
+    <w:lsdException w:name="List Table 6 Colorful" w:uiPriority="51"/>
+    <w:lsdException w:name="List Table 7 Colorful" w:uiPriority="52"/>
+    <w:lsdException w:name="List Table 1 Light Accent 1" w:uiPriority="46"/>
+    <w:lsdException w:name="List Table 2 Accent 1" w:uiPriority="47"/>
+    <w:lsdException w:name="List Table 3 Accent 1" w:uiPriority="48"/>
+    <w:lsdException w:name="List Table 4 Accent 1" w:uiPriority="49"/>
+    <w:lsdException w:name="List Table 5 Dark Accent 1" w:uiPriority="50"/>
+    <w:lsdException w:name="List Table 6 Colorful Accent 1" w:uiPriority="51"/>
+    <w:lsdException w:name="List Table 7 Colorful Accent 1" w:uiPriority="52"/>
+    <w:lsdException w:name="List Table 1 Light Accent 2" w:uiPriority="46"/>
+    <w:lsdException w:name="List Table 2 Accent 2" w:uiPriority="47"/>
+    <w:lsdException w:name="List Table 3 Accent 2" w:uiPriority="48"/>
+    <w:lsdException w:name="List Table 4 Accent 2" w:uiPriority="49"/>
+    <w:lsdException w:name="List Table 5 Dark Accent 2" w:uiPriority="50"/>
+    <w:lsdException w:name="List Table 6 Colorful Accent 2" w:uiPriority="51"/>
+    <w:lsdException w:name="List Table 7 Colorful Accent 2" w:uiPriority="52"/>
+    <w:lsdException w:name="List Table 1 Light Accent 3" w:uiPriority="46"/>
+    <w:lsdException w:name="List Table 2 Accent 3" w:uiPriority="47"/>
+    <w:lsdException w:name="List Table 3 Accent 3" w:uiPriority="48"/>
+    <w:lsdException w:name="List Table 4 Accent 3" w:uiPriority="49"/>
+    <w:lsdException w:name="List Table 5 Dark Accent 3" w:uiPriority="50"/>
+    <w:lsdException w:name="List Table 6 Colorful Accent 3" w:uiPriority="51"/>
+    <w:lsdException w:name="List Table 7 Colorful Accent 3" w:uiPriority="52"/>
+    <w:lsdException w:name="List Table 1 Light Accent 4" w:uiPriority="46"/>
+    <w:lsdException w:name="List Table 2 Accent 4" w:uiPriority="47"/>
+    <w:lsdException w:name="List Table 3 Accent 4" w:uiPriority="48"/>
+    <w:lsdException w:name="List Table 4 Accent 4" w:uiPriority="49"/>
+    <w:lsdException w:name="List Table 5 Dark Accent 4" w:uiPriority="50"/>
+    <w:lsdException w:name="List Table 6 Colorful Accent 4" w:uiPriority="51"/>
+    <w:lsdException w:name="List Table 7 Colorful Accent 4" w:uiPriority="52"/>
+    <w:lsdException w:name="List Table 1 Light Accent 5" w:uiPriority="46"/>
+    <w:lsdException w:name="List Table 2 Accent 5" w:uiPriority="47"/>
+    <w:lsdException w:name="List Table 3 Accent 5" w:uiPriority="48"/>
+    <w:lsdException w:name="List Table 4 Accent 5" w:uiPriority="49"/>
+    <w:lsdException w:name="List Table 5 Dark Accent 5" w:uiPriority="50"/>
+    <w:lsdException w:name="List Table 6 Colorful Accent 5" w:uiPriority="51"/>
+    <w:lsdException w:name="List Table 7 Colorful Accent 5" w:uiPriority="52"/>
+    <w:lsdException w:name="List Table 1 Light Accent 6" w:uiPriority="46"/>
+    <w:lsdException w:name="List Table 2 Accent 6" w:uiPriority="47"/>
+    <w:lsdException w:name="List Table 3 Accent 6" w:uiPriority="48"/>
+    <w:lsdException w:name="List Table 4 Accent 6" w:uiPriority="49"/>
+    <w:lsdException w:name="List Table 5 Dark Accent 6" w:uiPriority="50"/>
+    <w:lsdException w:name="List Table 6 Colorful Accent 6" w:uiPriority="51"/>
+    <w:lsdException w:name="List Table 7 Colorful Accent 6" w:uiPriority="52"/>
   </w:latentStyles>
-  <w:style w:type="paragraph" w:default="1" w:styleId="1">
+  <w:style w:type="paragraph" w:default="1" w:styleId="Normal">
     <w:name w:val="Normal"/>
     <w:qFormat/>
-    <w:uiPriority w:val="0"/>
-    <w:pPr>
-      <w:spacing w:after="160" w:line="259" w:lineRule="auto"/>
-    </w:pPr>
     <w:rPr>
-      <w:rFonts w:asciiTheme="minorHAnsi" w:hAnsiTheme="minorHAnsi" w:eastAsiaTheme="minorEastAsia" w:cstheme="minorBidi"/>
       <w:sz w:val="24"/>
       <w:szCs w:val="24"/>
-      <w:lang w:val="en-US" w:eastAsia="en-US" w:bidi="ar-SA"/>
+      <w:lang w:val="en-US" w:eastAsia="en-US"/>
     </w:rPr>
   </w:style>
-  <w:style w:type="paragraph" w:styleId="2">
+  <w:style w:type="paragraph" w:styleId="Heading1">
     <w:name w:val="heading 1"/>
-    <w:basedOn w:val="1"/>
-    <w:next w:val="1"/>
-    <w:link w:val="8"/>
+    <w:basedOn w:val="Normal"/>
+    <w:next w:val="Normal"/>
+    <w:link w:val="Heading1Char"/>
+    <w:uiPriority w:val="9"/>
     <w:qFormat/>
-    <w:uiPriority w:val="9"/>
     <w:pPr>
       <w:keepNext/>
       <w:keepLines/>
@@ -1356,27 +1703,27 @@
       <w:outlineLvl w:val="0"/>
     </w:pPr>
     <w:rPr>
-      <w:rFonts w:asciiTheme="majorHAnsi" w:hAnsiTheme="majorHAnsi" w:eastAsiaTheme="majorEastAsia" w:cstheme="majorBidi"/>
+      <w:rFonts w:asciiTheme="majorHAnsi" w:eastAsiaTheme="majorEastAsia" w:hAnsiTheme="majorHAnsi" w:cstheme="majorBidi"/>
       <w:b/>
       <w:bCs/>
-      <w:color w:val="345B8A" w:themeColor="accent1" w:themeShade="B5"/>
+      <w:color w:val="345A8A" w:themeColor="accent1" w:themeShade="B5"/>
       <w:sz w:val="32"/>
       <w:szCs w:val="32"/>
     </w:rPr>
   </w:style>
-  <w:style w:type="character" w:default="1" w:styleId="5">
+  <w:style w:type="character" w:default="1" w:styleId="DefaultParagraphFont">
     <w:name w:val="Default Paragraph Font"/>
+    <w:uiPriority w:val="1"/>
     <w:semiHidden/>
     <w:unhideWhenUsed/>
-    <w:uiPriority w:val="1"/>
   </w:style>
-  <w:style w:type="table" w:default="1" w:styleId="6">
+  <w:style w:type="table" w:default="1" w:styleId="TableNormal">
     <w:name w:val="Normal Table"/>
+    <w:uiPriority w:val="99"/>
     <w:semiHidden/>
     <w:unhideWhenUsed/>
-    <w:uiPriority w:val="99"/>
     <w:tblPr>
-      <w:tblLayout w:type="fixed"/>
+      <w:tblInd w:w="0" w:type="dxa"/>
       <w:tblCellMar>
         <w:top w:w="0" w:type="dxa"/>
         <w:left w:w="108" w:type="dxa"/>
@@ -1385,75 +1732,81 @@
       </w:tblCellMar>
     </w:tblPr>
   </w:style>
-  <w:style w:type="paragraph" w:styleId="3">
-    <w:name w:val="Normal (Web)"/>
-    <w:basedOn w:val="1"/>
+  <w:style w:type="numbering" w:default="1" w:styleId="NoList">
+    <w:name w:val="No List"/>
+    <w:uiPriority w:val="99"/>
     <w:semiHidden/>
     <w:unhideWhenUsed/>
+  </w:style>
+  <w:style w:type="paragraph" w:styleId="NormalWeb">
+    <w:name w:val="Normal (Web)"/>
+    <w:basedOn w:val="Normal"/>
     <w:uiPriority w:val="99"/>
+    <w:semiHidden/>
+    <w:unhideWhenUsed/>
     <w:pPr>
       <w:spacing w:before="100" w:beforeAutospacing="1" w:after="100" w:afterAutospacing="1" w:line="240" w:lineRule="auto"/>
     </w:pPr>
     <w:rPr>
-      <w:rFonts w:ascii="Times New Roman" w:hAnsi="Times New Roman" w:eastAsia="Times New Roman" w:cs="Times New Roman"/>
+      <w:rFonts w:ascii="Times New Roman" w:eastAsia="Times New Roman" w:hAnsi="Times New Roman" w:cs="Times New Roman"/>
     </w:rPr>
   </w:style>
-  <w:style w:type="paragraph" w:styleId="4">
+  <w:style w:type="paragraph" w:styleId="Title">
     <w:name w:val="Title"/>
-    <w:basedOn w:val="1"/>
-    <w:next w:val="1"/>
-    <w:link w:val="7"/>
+    <w:basedOn w:val="Normal"/>
+    <w:next w:val="Normal"/>
+    <w:link w:val="TitleChar"/>
+    <w:uiPriority w:val="10"/>
     <w:qFormat/>
-    <w:uiPriority w:val="10"/>
     <w:pPr>
       <w:pBdr>
-        <w:bottom w:val="single" w:color="4F81BD" w:themeColor="accent1" w:sz="8" w:space="4"/>
+        <w:bottom w:val="single" w:sz="8" w:space="4" w:color="4F81BD" w:themeColor="accent1"/>
       </w:pBdr>
       <w:spacing w:after="300"/>
       <w:contextualSpacing/>
     </w:pPr>
     <w:rPr>
-      <w:rFonts w:asciiTheme="majorHAnsi" w:hAnsiTheme="majorHAnsi" w:eastAsiaTheme="majorEastAsia" w:cstheme="majorBidi"/>
-      <w:color w:val="17375E" w:themeColor="text2" w:themeShade="BF"/>
+      <w:rFonts w:asciiTheme="majorHAnsi" w:eastAsiaTheme="majorEastAsia" w:hAnsiTheme="majorHAnsi" w:cstheme="majorBidi"/>
+      <w:color w:val="17365D" w:themeColor="text2" w:themeShade="BF"/>
       <w:spacing w:val="5"/>
       <w:kern w:val="28"/>
       <w:sz w:val="52"/>
       <w:szCs w:val="52"/>
     </w:rPr>
   </w:style>
-  <w:style w:type="character" w:customStyle="1" w:styleId="7">
+  <w:style w:type="character" w:customStyle="1" w:styleId="TitleChar">
     <w:name w:val="Title Char"/>
-    <w:basedOn w:val="5"/>
-    <w:link w:val="4"/>
+    <w:basedOn w:val="DefaultParagraphFont"/>
+    <w:link w:val="Title"/>
     <w:uiPriority w:val="10"/>
     <w:rPr>
-      <w:rFonts w:asciiTheme="majorHAnsi" w:hAnsiTheme="majorHAnsi" w:eastAsiaTheme="majorEastAsia" w:cstheme="majorBidi"/>
-      <w:color w:val="17375E" w:themeColor="text2" w:themeShade="BF"/>
+      <w:rFonts w:asciiTheme="majorHAnsi" w:eastAsiaTheme="majorEastAsia" w:hAnsiTheme="majorHAnsi" w:cstheme="majorBidi"/>
+      <w:color w:val="17365D" w:themeColor="text2" w:themeShade="BF"/>
       <w:spacing w:val="5"/>
       <w:kern w:val="28"/>
       <w:sz w:val="52"/>
       <w:szCs w:val="52"/>
     </w:rPr>
   </w:style>
-  <w:style w:type="character" w:customStyle="1" w:styleId="8">
+  <w:style w:type="character" w:customStyle="1" w:styleId="Heading1Char">
     <w:name w:val="Heading 1 Char"/>
-    <w:basedOn w:val="5"/>
-    <w:link w:val="2"/>
+    <w:basedOn w:val="DefaultParagraphFont"/>
+    <w:link w:val="Heading1"/>
     <w:uiPriority w:val="9"/>
     <w:rPr>
-      <w:rFonts w:asciiTheme="majorHAnsi" w:hAnsiTheme="majorHAnsi" w:eastAsiaTheme="majorEastAsia" w:cstheme="majorBidi"/>
+      <w:rFonts w:asciiTheme="majorHAnsi" w:eastAsiaTheme="majorEastAsia" w:hAnsiTheme="majorHAnsi" w:cstheme="majorBidi"/>
       <w:b/>
       <w:bCs/>
-      <w:color w:val="345B8A" w:themeColor="accent1" w:themeShade="B5"/>
+      <w:color w:val="345A8A" w:themeColor="accent1" w:themeShade="B5"/>
       <w:sz w:val="32"/>
       <w:szCs w:val="32"/>
     </w:rPr>
   </w:style>
-  <w:style w:type="paragraph" w:styleId="9">
+  <w:style w:type="paragraph" w:styleId="ListParagraph">
     <w:name w:val="List Paragraph"/>
-    <w:basedOn w:val="1"/>
+    <w:basedOn w:val="Normal"/>
+    <w:uiPriority w:val="34"/>
     <w:qFormat/>
-    <w:uiPriority w:val="34"/>
     <w:pPr>
       <w:ind w:left="720"/>
       <w:contextualSpacing/>
@@ -1778,6 +2131,7 @@
       </a:style>
     </a:lnDef>
   </a:objectDefaults>
+  <a:extraClrSchemeLst/>
 </a:theme>
 </file>
 
@@ -1802,7 +2156,9 @@
 </file>
 
 <file path=customXml/itemProps2.xml><?xml version="1.0" encoding="utf-8"?>
-<ds:datastoreItem xmlns:ds="http://schemas.openxmlformats.org/officeDocument/2006/customXml" ds:itemID="{69E3492D-A253-4A5F-87B8-E53A57FB58C8}">
-  <ds:schemaRefs/>
+<ds:datastoreItem xmlns:ds="http://schemas.openxmlformats.org/officeDocument/2006/customXml" ds:itemID="{D517E14B-5266-4BCD-94DA-8B8D81233EBD}">
+  <ds:schemaRefs>
+    <ds:schemaRef ds:uri="http://schemas.openxmlformats.org/officeDocument/2006/bibliography"/>
+  </ds:schemaRefs>
 </ds:datastoreItem>
 </file>
</xml_diff>